<commit_message>
phase 2 report so far
</commit_message>
<xml_diff>
--- a/DC-Phase2 Report.docx
+++ b/DC-Phase2 Report.docx
@@ -10,6 +10,7 @@
           <w:docPartUnique/>
         </w:docPartObj>
       </w:sdtPr>
+      <w:sdtEndPr/>
       <w:sdtContent>
         <w:p>
           <w:r>
@@ -221,6 +222,7 @@
                                     <w:dataBinding w:prefixMappings="xmlns:ns0='http://purl.org/dc/elements/1.1/' xmlns:ns1='http://schemas.openxmlformats.org/package/2006/metadata/core-properties' " w:xpath="/ns1:coreProperties[1]/ns0:subject[1]" w:storeItemID="{6C3C8BC8-F283-45AE-878A-BAB7291924A1}"/>
                                     <w:text/>
                                   </w:sdtPr>
+                                  <w:sdtEndPr/>
                                   <w:sdtContent>
                                     <w:p>
                                       <w:pPr>
@@ -262,6 +264,7 @@
                                     <w:dataBinding w:prefixMappings="xmlns:ns0='http://purl.org/dc/elements/1.1/' xmlns:ns1='http://schemas.openxmlformats.org/package/2006/metadata/core-properties' " w:xpath="/ns1:coreProperties[1]/ns0:title[1]" w:storeItemID="{6C3C8BC8-F283-45AE-878A-BAB7291924A1}"/>
                                     <w:text/>
                                   </w:sdtPr>
+                                  <w:sdtEndPr/>
                                   <w:sdtContent>
                                     <w:p>
                                       <w:pPr>
@@ -747,8 +750,8 @@
                                       <w:dataBinding w:prefixMappings="xmlns:ns0='http://purl.org/dc/elements/1.1/' xmlns:ns1='http://schemas.openxmlformats.org/package/2006/metadata/core-properties' " w:xpath="/ns1:coreProperties[1]/ns0:creator[1]" w:storeItemID="{6C3C8BC8-F283-45AE-878A-BAB7291924A1}"/>
                                       <w:text/>
                                     </w:sdtPr>
+                                    <w:sdtEndPr/>
                                     <w:sdtContent>
-                                      <w:proofErr w:type="spellStart"/>
                                       <w:r>
                                         <w:rPr>
                                           <w:color w:val="1F497D" w:themeColor="text2"/>
@@ -756,29 +759,8 @@
                                           <w:sz w:val="36"/>
                                           <w:szCs w:val="36"/>
                                         </w:rPr>
-                                        <w:t>Dhruval</w:t>
+                                        <w:t>Dhruval Darji</w:t>
                                       </w:r>
-                                      <w:proofErr w:type="spellEnd"/>
-                                      <w:r>
-                                        <w:rPr>
-                                          <w:color w:val="1F497D" w:themeColor="text2"/>
-                                          <w:spacing w:val="10"/>
-                                          <w:sz w:val="36"/>
-                                          <w:szCs w:val="36"/>
-                                        </w:rPr>
-                                        <w:t xml:space="preserve"> </w:t>
-                                      </w:r>
-                                      <w:proofErr w:type="spellStart"/>
-                                      <w:r>
-                                        <w:rPr>
-                                          <w:color w:val="1F497D" w:themeColor="text2"/>
-                                          <w:spacing w:val="10"/>
-                                          <w:sz w:val="36"/>
-                                          <w:szCs w:val="36"/>
-                                        </w:rPr>
-                                        <w:t>Darji</w:t>
-                                      </w:r>
-                                      <w:proofErr w:type="spellEnd"/>
                                     </w:sdtContent>
                                   </w:sdt>
                                   <w:r>
@@ -825,7 +807,6 @@
                                       <w:szCs w:val="36"/>
                                     </w:rPr>
                                   </w:pPr>
-                                  <w:proofErr w:type="spellStart"/>
                                   <w:r>
                                     <w:rPr>
                                       <w:color w:val="1F497D" w:themeColor="text2"/>
@@ -833,29 +814,8 @@
                                       <w:sz w:val="36"/>
                                       <w:szCs w:val="36"/>
                                     </w:rPr>
-                                    <w:t>Mirela</w:t>
+                                    <w:t>Mirela Memic</w:t>
                                   </w:r>
-                                  <w:proofErr w:type="spellEnd"/>
-                                  <w:r>
-                                    <w:rPr>
-                                      <w:color w:val="1F497D" w:themeColor="text2"/>
-                                      <w:spacing w:val="10"/>
-                                      <w:sz w:val="36"/>
-                                      <w:szCs w:val="36"/>
-                                    </w:rPr>
-                                    <w:t xml:space="preserve"> </w:t>
-                                  </w:r>
-                                  <w:proofErr w:type="spellStart"/>
-                                  <w:r>
-                                    <w:rPr>
-                                      <w:color w:val="1F497D" w:themeColor="text2"/>
-                                      <w:spacing w:val="10"/>
-                                      <w:sz w:val="36"/>
-                                      <w:szCs w:val="36"/>
-                                    </w:rPr>
-                                    <w:t>Memic</w:t>
-                                  </w:r>
-                                  <w:proofErr w:type="spellEnd"/>
                                 </w:p>
                               </w:txbxContent>
                             </wps:txbx>
@@ -1569,39 +1529,7 @@
         <w:t xml:space="preserve">a message that is sent in lowercase is to be converted to uppercase and returned. For the implementation of our Peer-to-Peer system, we modified and used our Client-Server programs from Phase 1. </w:t>
       </w:r>
       <w:r>
-        <w:t xml:space="preserve">We used four main modules in the implementation of our system; </w:t>
-      </w:r>
-      <w:proofErr w:type="spellStart"/>
-      <w:r>
-        <w:t>TCPServerRouter</w:t>
-      </w:r>
-      <w:proofErr w:type="spellEnd"/>
-      <w:r>
-        <w:t xml:space="preserve">, </w:t>
-      </w:r>
-      <w:proofErr w:type="spellStart"/>
-      <w:r>
-        <w:t>SThread</w:t>
-      </w:r>
-      <w:proofErr w:type="spellEnd"/>
-      <w:r>
-        <w:t xml:space="preserve">, </w:t>
-      </w:r>
-      <w:proofErr w:type="spellStart"/>
-      <w:r>
-        <w:t>TCPServer</w:t>
-      </w:r>
-      <w:proofErr w:type="spellEnd"/>
-      <w:r>
-        <w:t xml:space="preserve">, and </w:t>
-      </w:r>
-      <w:proofErr w:type="spellStart"/>
-      <w:r>
-        <w:t>TCPClient</w:t>
-      </w:r>
-      <w:proofErr w:type="spellEnd"/>
-      <w:r>
-        <w:t>. We also used our custom statistics module, called Stats, to monitor and keep track of variable data, and our main module, called Main, to dynamically run the system. More detail on each of the modules, and how they were modified from Phas</w:t>
+        <w:t>We used four main modules in the implementation of our system; TCPServerRouter, SThread, TCPServer, and TCPClient. We also used our custom statistics module, called Stats, to monitor and keep track of variable data, and our main module, called Main, to dynamically run the system. More detail on each of the modules, and how they were modified from Phas</w:t>
       </w:r>
       <w:r>
         <w:t>e 1, will be found in the Design</w:t>
@@ -1650,39 +1578,7 @@
         <w:t>We began P</w:t>
       </w:r>
       <w:r>
-        <w:t xml:space="preserve">hase 2 of this project with our programs from Phase 1. The basic function of our system in this phase is the same as in Phase 1; to send a message, in the form of a text file, in lowercase, convert it to uppercase, and return it. With this in mind, we simply used the </w:t>
-      </w:r>
-      <w:proofErr w:type="spellStart"/>
-      <w:r>
-        <w:t>TCPServerRouter</w:t>
-      </w:r>
-      <w:proofErr w:type="spellEnd"/>
-      <w:r>
-        <w:t xml:space="preserve">, </w:t>
-      </w:r>
-      <w:proofErr w:type="spellStart"/>
-      <w:r>
-        <w:t>SThread</w:t>
-      </w:r>
-      <w:proofErr w:type="spellEnd"/>
-      <w:r>
-        <w:t xml:space="preserve">, </w:t>
-      </w:r>
-      <w:proofErr w:type="spellStart"/>
-      <w:r>
-        <w:t>TCPServer</w:t>
-      </w:r>
-      <w:proofErr w:type="spellEnd"/>
-      <w:r>
-        <w:t xml:space="preserve">, and </w:t>
-      </w:r>
-      <w:proofErr w:type="spellStart"/>
-      <w:r>
-        <w:t>TCPClient</w:t>
-      </w:r>
-      <w:proofErr w:type="spellEnd"/>
-      <w:r>
-        <w:t xml:space="preserve"> modules from Phase 1 and modified them from the Client-Server system</w:t>
+        <w:t>hase 2 of this project with our programs from Phase 1. The basic function of our system in this phase is the same as in Phase 1; to send a message, in the form of a text file, in lowercase, convert it to uppercase, and return it. With this in mind, we simply used the TCPServerRouter, SThread, TCPServer, and TCPClient modules from Phase 1 and modified them from the Client-Server system</w:t>
       </w:r>
       <w:r>
         <w:t xml:space="preserve"> to a</w:t>
@@ -1691,15 +1587,7 @@
         <w:t xml:space="preserve"> Peer-to-Peer system.</w:t>
       </w:r>
       <w:r>
-        <w:t xml:space="preserve"> We also used our Stats module for data collection and our Main module to run our system. In addition to the modules we used from Phase 1, we also added another module called </w:t>
-      </w:r>
-      <w:proofErr w:type="spellStart"/>
-      <w:r>
-        <w:t>RoutingInfo</w:t>
-      </w:r>
-      <w:proofErr w:type="spellEnd"/>
-      <w:r>
-        <w:t xml:space="preserve"> to hold and use all of the necessary router information. As in Phase 1, we</w:t>
+        <w:t xml:space="preserve"> We also used our Stats module for data collection and our Main module to run our system. In addition to the modules we used from Phase 1, we also added another module called RoutingInfo to hold and use all of the necessary router information. As in Phase 1, we</w:t>
       </w:r>
       <w:r>
         <w:t xml:space="preserve"> used IntelliJ IDEA as our IDE and the GitHub remote storage</w:t>
@@ -1912,7 +1800,10 @@
         <w:t xml:space="preserve">In Phase 2 of this project we implemented and analyzed a Peer-to-Peer distributed system that allows multiple pairs of nodes to exchange messages over a server-router bridge. </w:t>
       </w:r>
       <w:r>
-        <w:t>By incorporating our programs from Phase 1, we were able to see the similarities and differences between the Client-Server system and the Peer-to-Peer system. The completion of this phase of the project has provided us with more knowledge and a better understanding of the Peer-to-Peer paradigm.</w:t>
+        <w:t>By incorporating our programs from Phase 1, we were able to see the similarities and differences between the Client-Server system and the Peer-to-Peer system. The completion of this phase of the project has provided us with more knowledge and a better understandi</w:t>
+      </w:r>
+      <w:r>
+        <w:t>ng of the Peer-to-Peer paradigm.</w:t>
       </w:r>
       <w:bookmarkStart w:id="6" w:name="_GoBack"/>
       <w:bookmarkEnd w:id="6"/>

</xml_diff>

<commit_message>
Updated the Design Modules and Implementation section of the Phase2 report.
Removed the last sentence from the Introduction of the README file. This sentence referred specifically to the "Design Modules and Implementation" section of the report and is not listed in the README.
</commit_message>
<xml_diff>
--- a/DC-Phase2 Report.docx
+++ b/DC-Phase2 Report.docx
@@ -752,6 +752,7 @@
                                     </w:sdtPr>
                                     <w:sdtEndPr/>
                                     <w:sdtContent>
+                                      <w:proofErr w:type="spellStart"/>
                                       <w:r>
                                         <w:rPr>
                                           <w:color w:val="1F497D" w:themeColor="text2"/>
@@ -759,8 +760,29 @@
                                           <w:sz w:val="36"/>
                                           <w:szCs w:val="36"/>
                                         </w:rPr>
-                                        <w:t>Dhruval Darji</w:t>
+                                        <w:t>Dhruval</w:t>
                                       </w:r>
+                                      <w:proofErr w:type="spellEnd"/>
+                                      <w:r>
+                                        <w:rPr>
+                                          <w:color w:val="1F497D" w:themeColor="text2"/>
+                                          <w:spacing w:val="10"/>
+                                          <w:sz w:val="36"/>
+                                          <w:szCs w:val="36"/>
+                                        </w:rPr>
+                                        <w:t xml:space="preserve"> </w:t>
+                                      </w:r>
+                                      <w:proofErr w:type="spellStart"/>
+                                      <w:r>
+                                        <w:rPr>
+                                          <w:color w:val="1F497D" w:themeColor="text2"/>
+                                          <w:spacing w:val="10"/>
+                                          <w:sz w:val="36"/>
+                                          <w:szCs w:val="36"/>
+                                        </w:rPr>
+                                        <w:t>Darji</w:t>
+                                      </w:r>
+                                      <w:proofErr w:type="spellEnd"/>
                                     </w:sdtContent>
                                   </w:sdt>
                                   <w:r>
@@ -807,6 +829,7 @@
                                       <w:szCs w:val="36"/>
                                     </w:rPr>
                                   </w:pPr>
+                                  <w:proofErr w:type="spellStart"/>
                                   <w:r>
                                     <w:rPr>
                                       <w:color w:val="1F497D" w:themeColor="text2"/>
@@ -814,8 +837,29 @@
                                       <w:sz w:val="36"/>
                                       <w:szCs w:val="36"/>
                                     </w:rPr>
-                                    <w:t>Mirela Memic</w:t>
+                                    <w:t>Mirela</w:t>
                                   </w:r>
+                                  <w:proofErr w:type="spellEnd"/>
+                                  <w:r>
+                                    <w:rPr>
+                                      <w:color w:val="1F497D" w:themeColor="text2"/>
+                                      <w:spacing w:val="10"/>
+                                      <w:sz w:val="36"/>
+                                      <w:szCs w:val="36"/>
+                                    </w:rPr>
+                                    <w:t xml:space="preserve"> </w:t>
+                                  </w:r>
+                                  <w:proofErr w:type="spellStart"/>
+                                  <w:r>
+                                    <w:rPr>
+                                      <w:color w:val="1F497D" w:themeColor="text2"/>
+                                      <w:spacing w:val="10"/>
+                                      <w:sz w:val="36"/>
+                                      <w:szCs w:val="36"/>
+                                    </w:rPr>
+                                    <w:t>Memic</w:t>
+                                  </w:r>
+                                  <w:proofErr w:type="spellEnd"/>
                                 </w:p>
                               </w:txbxContent>
                             </wps:txbx>
@@ -1053,6 +1097,8 @@
               <w:rFonts w:eastAsiaTheme="minorEastAsia"/>
               <w:b w:val="0"/>
               <w:noProof/>
+              <w:sz w:val="22"/>
+              <w:szCs w:val="22"/>
             </w:rPr>
           </w:pPr>
           <w:r>
@@ -1070,7 +1116,7 @@
             </w:rPr>
             <w:fldChar w:fldCharType="separate"/>
           </w:r>
-          <w:hyperlink w:anchor="_Toc433835594" w:history="1">
+          <w:hyperlink w:anchor="_Toc437020040" w:history="1">
             <w:r>
               <w:rPr>
                 <w:rStyle w:val="Hyperlink"/>
@@ -1097,7 +1143,7 @@
                 <w:noProof/>
                 <w:webHidden/>
               </w:rPr>
-              <w:instrText xml:space="preserve"> PAGEREF _Toc433835594 \h </w:instrText>
+              <w:instrText xml:space="preserve"> PAGEREF _Toc437020040 \h </w:instrText>
             </w:r>
             <w:r>
               <w:rPr>
@@ -1138,9 +1184,11 @@
               <w:rFonts w:eastAsiaTheme="minorEastAsia"/>
               <w:b w:val="0"/>
               <w:noProof/>
+              <w:sz w:val="22"/>
+              <w:szCs w:val="22"/>
             </w:rPr>
           </w:pPr>
-          <w:hyperlink w:anchor="_Toc433835595" w:history="1">
+          <w:hyperlink w:anchor="_Toc437020041" w:history="1">
             <w:r>
               <w:rPr>
                 <w:rStyle w:val="Hyperlink"/>
@@ -1167,7 +1215,7 @@
                 <w:noProof/>
                 <w:webHidden/>
               </w:rPr>
-              <w:instrText xml:space="preserve"> PAGEREF _Toc433835595 \h </w:instrText>
+              <w:instrText xml:space="preserve"> PAGEREF _Toc437020041 \h </w:instrText>
             </w:r>
             <w:r>
               <w:rPr>
@@ -1208,9 +1256,11 @@
               <w:rFonts w:eastAsiaTheme="minorEastAsia"/>
               <w:b w:val="0"/>
               <w:noProof/>
+              <w:sz w:val="22"/>
+              <w:szCs w:val="22"/>
             </w:rPr>
           </w:pPr>
-          <w:hyperlink w:anchor="_Toc433835596" w:history="1">
+          <w:hyperlink w:anchor="_Toc437020042" w:history="1">
             <w:r>
               <w:rPr>
                 <w:rStyle w:val="Hyperlink"/>
@@ -1237,7 +1287,7 @@
                 <w:noProof/>
                 <w:webHidden/>
               </w:rPr>
-              <w:instrText xml:space="preserve"> PAGEREF _Toc433835596 \h </w:instrText>
+              <w:instrText xml:space="preserve"> PAGEREF _Toc437020042 \h </w:instrText>
             </w:r>
             <w:r>
               <w:rPr>
@@ -1278,9 +1328,11 @@
               <w:rFonts w:eastAsiaTheme="minorEastAsia"/>
               <w:b w:val="0"/>
               <w:noProof/>
+              <w:sz w:val="22"/>
+              <w:szCs w:val="22"/>
             </w:rPr>
           </w:pPr>
-          <w:hyperlink w:anchor="_Toc433835597" w:history="1">
+          <w:hyperlink w:anchor="_Toc437020043" w:history="1">
             <w:r>
               <w:rPr>
                 <w:rStyle w:val="Hyperlink"/>
@@ -1307,7 +1359,7 @@
                 <w:noProof/>
                 <w:webHidden/>
               </w:rPr>
-              <w:instrText xml:space="preserve"> PAGEREF _Toc433835597 \h </w:instrText>
+              <w:instrText xml:space="preserve"> PAGEREF _Toc437020043 \h </w:instrText>
             </w:r>
             <w:r>
               <w:rPr>
@@ -1348,15 +1400,17 @@
               <w:rFonts w:eastAsiaTheme="minorEastAsia"/>
               <w:b w:val="0"/>
               <w:noProof/>
+              <w:sz w:val="22"/>
+              <w:szCs w:val="22"/>
             </w:rPr>
           </w:pPr>
-          <w:hyperlink w:anchor="_Toc433835598" w:history="1">
+          <w:hyperlink w:anchor="_Toc437020044" w:history="1">
             <w:r>
               <w:rPr>
                 <w:rStyle w:val="Hyperlink"/>
                 <w:noProof/>
               </w:rPr>
-              <w:t>Collected Data:</w:t>
+              <w:t>Data and Analysis:</w:t>
             </w:r>
             <w:r>
               <w:rPr>
@@ -1377,7 +1431,7 @@
                 <w:noProof/>
                 <w:webHidden/>
               </w:rPr>
-              <w:instrText xml:space="preserve"> PAGEREF _Toc433835598 \h </w:instrText>
+              <w:instrText xml:space="preserve"> PAGEREF _Toc437020044 \h </w:instrText>
             </w:r>
             <w:r>
               <w:rPr>
@@ -1397,7 +1451,7 @@
                 <w:noProof/>
                 <w:webHidden/>
               </w:rPr>
-              <w:t>14</w:t>
+              <w:t>9</w:t>
             </w:r>
             <w:r>
               <w:rPr>
@@ -1418,9 +1472,11 @@
               <w:rFonts w:eastAsiaTheme="minorEastAsia"/>
               <w:b w:val="0"/>
               <w:noProof/>
+              <w:sz w:val="22"/>
+              <w:szCs w:val="22"/>
             </w:rPr>
           </w:pPr>
-          <w:hyperlink w:anchor="_Toc433835599" w:history="1">
+          <w:hyperlink w:anchor="_Toc437020045" w:history="1">
             <w:r>
               <w:rPr>
                 <w:rStyle w:val="Hyperlink"/>
@@ -1447,7 +1503,7 @@
                 <w:noProof/>
                 <w:webHidden/>
               </w:rPr>
-              <w:instrText xml:space="preserve"> PAGEREF _Toc433835599 \h </w:instrText>
+              <w:instrText xml:space="preserve"> PAGEREF _Toc437020045 \h </w:instrText>
             </w:r>
             <w:r>
               <w:rPr>
@@ -1467,7 +1523,7 @@
                 <w:noProof/>
                 <w:webHidden/>
               </w:rPr>
-              <w:t>16</w:t>
+              <w:t>10</w:t>
             </w:r>
             <w:r>
               <w:rPr>
@@ -1494,18 +1550,20 @@
       <w:r>
         <w:br w:type="page"/>
       </w:r>
+      <w:bookmarkStart w:id="0" w:name="_GoBack"/>
+      <w:bookmarkEnd w:id="0"/>
     </w:p>
     <w:p>
       <w:pPr>
         <w:pStyle w:val="Heading1"/>
         <w:spacing w:line="360" w:lineRule="auto"/>
       </w:pPr>
-      <w:bookmarkStart w:id="0" w:name="_Toc433835594"/>
+      <w:bookmarkStart w:id="1" w:name="_Toc437020040"/>
       <w:r>
         <w:lastRenderedPageBreak/>
         <w:t>Introduction:</w:t>
       </w:r>
-      <w:bookmarkEnd w:id="0"/>
+      <w:bookmarkEnd w:id="1"/>
     </w:p>
     <w:p>
       <w:pPr>
@@ -1529,7 +1587,39 @@
         <w:t xml:space="preserve">a message that is sent in lowercase is to be converted to uppercase and returned. For the implementation of our Peer-to-Peer system, we modified and used our Client-Server programs from Phase 1. </w:t>
       </w:r>
       <w:r>
-        <w:t>We used four main modules in the implementation of our system; TCPServerRouter, SThread, TCPServer, and TCPClient. We also used our custom statistics module, called Stats, to monitor and keep track of variable data, and our main module, called Main, to dynamically run the system. More detail on each of the modules, and how they were modified from Phas</w:t>
+        <w:t xml:space="preserve">We used four main modules in the implementation of our system; </w:t>
+      </w:r>
+      <w:proofErr w:type="spellStart"/>
+      <w:r>
+        <w:t>TCPServerRouter</w:t>
+      </w:r>
+      <w:proofErr w:type="spellEnd"/>
+      <w:r>
+        <w:t xml:space="preserve">, </w:t>
+      </w:r>
+      <w:proofErr w:type="spellStart"/>
+      <w:r>
+        <w:t>SThread</w:t>
+      </w:r>
+      <w:proofErr w:type="spellEnd"/>
+      <w:r>
+        <w:t xml:space="preserve">, </w:t>
+      </w:r>
+      <w:proofErr w:type="spellStart"/>
+      <w:r>
+        <w:t>TCPServer</w:t>
+      </w:r>
+      <w:proofErr w:type="spellEnd"/>
+      <w:r>
+        <w:t xml:space="preserve">, and </w:t>
+      </w:r>
+      <w:proofErr w:type="spellStart"/>
+      <w:r>
+        <w:t>TCPClient</w:t>
+      </w:r>
+      <w:proofErr w:type="spellEnd"/>
+      <w:r>
+        <w:t>. We also used our custom statistics module, called Stats, to monitor and keep track of variable data, and our main module, called Main, to dynamically run the system. More detail on each of the modules, and how they were modified from Phas</w:t>
       </w:r>
       <w:r>
         <w:t>e 1, will be found in the Design</w:t>
@@ -1552,12 +1642,12 @@
         <w:pStyle w:val="Heading1"/>
         <w:spacing w:line="360" w:lineRule="auto"/>
       </w:pPr>
-      <w:bookmarkStart w:id="1" w:name="_Toc433835595"/>
+      <w:bookmarkStart w:id="2" w:name="_Toc437020041"/>
       <w:r>
         <w:lastRenderedPageBreak/>
         <w:t>Design Approach:</w:t>
       </w:r>
-      <w:bookmarkEnd w:id="1"/>
+      <w:bookmarkEnd w:id="2"/>
     </w:p>
     <w:p>
       <w:pPr>
@@ -1578,7 +1668,39 @@
         <w:t>We began P</w:t>
       </w:r>
       <w:r>
-        <w:t>hase 2 of this project with our programs from Phase 1. The basic function of our system in this phase is the same as in Phase 1; to send a message, in the form of a text file, in lowercase, convert it to uppercase, and return it. With this in mind, we simply used the TCPServerRouter, SThread, TCPServer, and TCPClient modules from Phase 1 and modified them from the Client-Server system</w:t>
+        <w:t xml:space="preserve">hase 2 of this project with our programs from Phase 1. The basic function of our system in this phase is the same as in Phase 1; to send a message, in the form of a text file, in lowercase, convert it to uppercase, and return it. With this in mind, we simply used the </w:t>
+      </w:r>
+      <w:proofErr w:type="spellStart"/>
+      <w:r>
+        <w:t>TCPServerRouter</w:t>
+      </w:r>
+      <w:proofErr w:type="spellEnd"/>
+      <w:r>
+        <w:t xml:space="preserve">, </w:t>
+      </w:r>
+      <w:proofErr w:type="spellStart"/>
+      <w:r>
+        <w:t>SThread</w:t>
+      </w:r>
+      <w:proofErr w:type="spellEnd"/>
+      <w:r>
+        <w:t xml:space="preserve">, </w:t>
+      </w:r>
+      <w:proofErr w:type="spellStart"/>
+      <w:r>
+        <w:t>TCPServer</w:t>
+      </w:r>
+      <w:proofErr w:type="spellEnd"/>
+      <w:r>
+        <w:t xml:space="preserve">, and </w:t>
+      </w:r>
+      <w:proofErr w:type="spellStart"/>
+      <w:r>
+        <w:t>TCPClient</w:t>
+      </w:r>
+      <w:proofErr w:type="spellEnd"/>
+      <w:r>
+        <w:t xml:space="preserve"> modules from Phase 1 and modified them from the Client-Server system</w:t>
       </w:r>
       <w:r>
         <w:t xml:space="preserve"> to a</w:t>
@@ -1587,7 +1709,15 @@
         <w:t xml:space="preserve"> Peer-to-Peer system.</w:t>
       </w:r>
       <w:r>
-        <w:t xml:space="preserve"> We also used our Stats module for data collection and our Main module to run our system. In addition to the modules we used from Phase 1, we also added another module called RoutingInfo to hold and use all of the necessary router information. As in Phase 1, we</w:t>
+        <w:t xml:space="preserve"> We also used our Stats module for data collection and our Main module to run our system. In addition to the modules we used from Phase 1, we also added another module called </w:t>
+      </w:r>
+      <w:proofErr w:type="spellStart"/>
+      <w:r>
+        <w:t>RoutingInfo</w:t>
+      </w:r>
+      <w:proofErr w:type="spellEnd"/>
+      <w:r>
+        <w:t xml:space="preserve"> to hold and use all of the necessary router information. As in Phase 1, we</w:t>
       </w:r>
       <w:r>
         <w:t xml:space="preserve"> used IntelliJ IDEA as our IDE and the GitHub remote storage</w:t>
@@ -1607,12 +1737,12 @@
         <w:pStyle w:val="Heading1"/>
         <w:spacing w:line="360" w:lineRule="auto"/>
       </w:pPr>
-      <w:bookmarkStart w:id="2" w:name="_Toc433835596"/>
+      <w:bookmarkStart w:id="3" w:name="_Toc437020042"/>
       <w:r>
         <w:lastRenderedPageBreak/>
         <w:t>Design Modules and Implementation:</w:t>
       </w:r>
-      <w:bookmarkEnd w:id="2"/>
+      <w:bookmarkEnd w:id="3"/>
     </w:p>
     <w:p>
       <w:pPr>
@@ -1626,6 +1756,718 @@
       <w:r>
         <w:tab/>
       </w:r>
+      <w:r>
+        <w:tab/>
+        <w:t xml:space="preserve">For our Peer-to-Peer system, we implemented 7 modules. These modules were: Main, </w:t>
+      </w:r>
+      <w:proofErr w:type="spellStart"/>
+      <w:r>
+        <w:t>TCPServerRouter</w:t>
+      </w:r>
+      <w:proofErr w:type="spellEnd"/>
+      <w:r>
+        <w:t xml:space="preserve">, </w:t>
+      </w:r>
+      <w:proofErr w:type="spellStart"/>
+      <w:r>
+        <w:t>SThread</w:t>
+      </w:r>
+      <w:proofErr w:type="spellEnd"/>
+      <w:r>
+        <w:t xml:space="preserve">, </w:t>
+      </w:r>
+      <w:proofErr w:type="spellStart"/>
+      <w:r>
+        <w:t>TCPServer</w:t>
+      </w:r>
+      <w:proofErr w:type="spellEnd"/>
+      <w:r>
+        <w:t xml:space="preserve">, </w:t>
+      </w:r>
+      <w:proofErr w:type="spellStart"/>
+      <w:r>
+        <w:t>TCPClient</w:t>
+      </w:r>
+      <w:proofErr w:type="spellEnd"/>
+      <w:r>
+        <w:t xml:space="preserve">, Stats, and </w:t>
+      </w:r>
+      <w:proofErr w:type="spellStart"/>
+      <w:r>
+        <w:t>RoutingInfo</w:t>
+      </w:r>
+      <w:proofErr w:type="spellEnd"/>
+      <w:r>
+        <w:t>. To run the processes of our system, 2 or more machines are required. During the implementation and testing of our system we used 3 machines.</w:t>
+      </w:r>
+    </w:p>
+    <w:p>
+      <w:pPr>
+        <w:spacing w:line="360" w:lineRule="auto"/>
+      </w:pPr>
+      <w:r>
+        <w:tab/>
+        <w:t xml:space="preserve">The execution of this system is managed by the Main module. In order to run this module, the user must first </w:t>
+      </w:r>
+      <w:r>
+        <w:t>change</w:t>
+      </w:r>
+      <w:r>
+        <w:t xml:space="preserve"> the </w:t>
+      </w:r>
+      <w:r>
+        <w:t>default IP and port of the</w:t>
+      </w:r>
+      <w:r>
+        <w:t xml:space="preserve"> router they wish to connect to</w:t>
+      </w:r>
+      <w:r>
+        <w:t>, routers in the known subnet, the client name, and the server name.</w:t>
+      </w:r>
+      <w:r>
+        <w:t xml:space="preserve"> Then, when running Main,</w:t>
+      </w:r>
+      <w:r>
+        <w:t xml:space="preserve"> t</w:t>
+      </w:r>
+      <w:r>
+        <w:t xml:space="preserve">he user can </w:t>
+      </w:r>
+      <w:r>
+        <w:t xml:space="preserve">select whether they want to run a router, server, </w:t>
+      </w:r>
+      <w:r>
+        <w:t xml:space="preserve">or client. The </w:t>
+      </w:r>
+      <w:r>
+        <w:t>user is</w:t>
+      </w:r>
+      <w:r>
+        <w:t xml:space="preserve"> also</w:t>
+      </w:r>
+      <w:r>
+        <w:t xml:space="preserve"> allowed to run multiple instanc</w:t>
+      </w:r>
+      <w:r>
+        <w:t xml:space="preserve">es on the same machine, making it </w:t>
+      </w:r>
+      <w:r>
+        <w:t>possible to run multiple routers, client</w:t>
+      </w:r>
+      <w:r>
+        <w:t>s</w:t>
+      </w:r>
+      <w:r>
+        <w:t>, and server</w:t>
+      </w:r>
+      <w:r>
+        <w:t>s</w:t>
+      </w:r>
+      <w:r>
+        <w:t xml:space="preserve"> on the same machine.</w:t>
+      </w:r>
+      <w:r>
+        <w:t xml:space="preserve"> </w:t>
+      </w:r>
+    </w:p>
+    <w:p>
+      <w:pPr>
+        <w:spacing w:line="360" w:lineRule="auto"/>
+      </w:pPr>
+      <w:r>
+        <w:tab/>
+        <w:t>We will now discuss in detail each of the modules, how they function, and how they are set up in our system, starting with the Main module.</w:t>
+      </w:r>
+    </w:p>
+    <w:p>
+      <w:pPr>
+        <w:spacing w:line="360" w:lineRule="auto"/>
+      </w:pPr>
+      <w:r>
+        <w:tab/>
+        <w:t>The Main module allows users</w:t>
+      </w:r>
+      <w:r>
+        <w:t xml:space="preserve"> access to a very simple interface that allows them to run a router, a server</w:t>
+      </w:r>
+      <w:r>
+        <w:t>,</w:t>
+      </w:r>
+      <w:r>
+        <w:t xml:space="preserve"> or a client. The server and client methods have the option to be run 50 times each as well. The main class allows the user to pre-setup a subnet list with IP's of known routers, as well as ports. Additionally, once the routers are configured, the </w:t>
+      </w:r>
+      <w:r>
+        <w:t>user</w:t>
+      </w:r>
+      <w:r>
+        <w:t>s can select names for the clients and server</w:t>
+      </w:r>
+      <w:r>
+        <w:t>s</w:t>
+      </w:r>
+      <w:r>
+        <w:t xml:space="preserve"> that they would like to connect to, as well as the input text file for the client to send.</w:t>
+      </w:r>
+    </w:p>
+    <w:p>
+      <w:pPr>
+        <w:spacing w:line="360" w:lineRule="auto"/>
+      </w:pPr>
+      <w:r>
+        <w:tab/>
+      </w:r>
+      <w:r>
+        <w:t xml:space="preserve">The </w:t>
+      </w:r>
+      <w:proofErr w:type="spellStart"/>
+      <w:r>
+        <w:t>TCPServe</w:t>
+      </w:r>
+      <w:r>
+        <w:t>rRouter</w:t>
+      </w:r>
+      <w:proofErr w:type="spellEnd"/>
+      <w:r>
+        <w:t xml:space="preserve"> module </w:t>
+      </w:r>
+      <w:r>
+        <w:t xml:space="preserve">sets up and runs the router on a specified port. The Subnet list is also passed through the constructor. When run, the </w:t>
+      </w:r>
+      <w:proofErr w:type="spellStart"/>
+      <w:r>
+        <w:t>TCPServerRouter</w:t>
+      </w:r>
+      <w:proofErr w:type="spellEnd"/>
+      <w:r>
+        <w:t xml:space="preserve"> serves as the main thread and spawns </w:t>
+      </w:r>
+      <w:proofErr w:type="spellStart"/>
+      <w:r>
+        <w:t>SThreads</w:t>
+      </w:r>
+      <w:proofErr w:type="spellEnd"/>
+      <w:r>
+        <w:t xml:space="preserve"> whenever a new client connects. The router then passes on the handling of the client to the </w:t>
+      </w:r>
+      <w:proofErr w:type="spellStart"/>
+      <w:r>
+        <w:t>SThread</w:t>
+      </w:r>
+      <w:proofErr w:type="spellEnd"/>
+      <w:r>
+        <w:t xml:space="preserve"> along with a copy of the socket, the local </w:t>
+      </w:r>
+      <w:proofErr w:type="spellStart"/>
+      <w:r>
+        <w:t>RoutingTable</w:t>
+      </w:r>
+      <w:proofErr w:type="spellEnd"/>
+      <w:r>
+        <w:t xml:space="preserve">, and a </w:t>
+      </w:r>
+      <w:proofErr w:type="spellStart"/>
+      <w:r>
+        <w:t>RoutingInfo</w:t>
+      </w:r>
+      <w:proofErr w:type="spellEnd"/>
+      <w:r>
+        <w:t xml:space="preserve"> object for the new client.</w:t>
+      </w:r>
+    </w:p>
+    <w:p>
+      <w:pPr>
+        <w:spacing w:line="360" w:lineRule="auto"/>
+      </w:pPr>
+      <w:r>
+        <w:tab/>
+      </w:r>
+      <w:r>
+        <w:t xml:space="preserve">The </w:t>
+      </w:r>
+      <w:proofErr w:type="spellStart"/>
+      <w:r>
+        <w:t>RoutingInfo</w:t>
+      </w:r>
+      <w:proofErr w:type="spellEnd"/>
+      <w:r>
+        <w:t xml:space="preserve"> object holds the </w:t>
+      </w:r>
+      <w:proofErr w:type="spellStart"/>
+      <w:r>
+        <w:t>ipAddress</w:t>
+      </w:r>
+      <w:proofErr w:type="spellEnd"/>
+      <w:r>
+        <w:t xml:space="preserve">, port, Socket, usage status, and client name of a connecting entity (router, server, </w:t>
+      </w:r>
+      <w:proofErr w:type="gramStart"/>
+      <w:r>
+        <w:t>client</w:t>
+      </w:r>
+      <w:proofErr w:type="gramEnd"/>
+      <w:r>
+        <w:t>). If the object is a router, it has</w:t>
+      </w:r>
+      <w:r>
+        <w:t xml:space="preserve"> a</w:t>
+      </w:r>
+      <w:r>
+        <w:t xml:space="preserve"> </w:t>
+      </w:r>
+      <w:proofErr w:type="spellStart"/>
+      <w:proofErr w:type="gramStart"/>
+      <w:r>
+        <w:t>boolean</w:t>
+      </w:r>
+      <w:proofErr w:type="spellEnd"/>
+      <w:proofErr w:type="gramEnd"/>
+      <w:r>
+        <w:t xml:space="preserve"> called </w:t>
+      </w:r>
+      <w:proofErr w:type="spellStart"/>
+      <w:r>
+        <w:t>isRouter</w:t>
+      </w:r>
+      <w:proofErr w:type="spellEnd"/>
+      <w:r>
+        <w:t xml:space="preserve"> set. The object comes with getters, setters, and a dedicated </w:t>
+      </w:r>
+      <w:proofErr w:type="spellStart"/>
+      <w:r>
+        <w:t>toString</w:t>
+      </w:r>
+      <w:proofErr w:type="spellEnd"/>
+      <w:r>
+        <w:t xml:space="preserve"> method.</w:t>
+      </w:r>
+    </w:p>
+    <w:p>
+      <w:pPr>
+        <w:spacing w:line="360" w:lineRule="auto"/>
+      </w:pPr>
+      <w:r>
+        <w:lastRenderedPageBreak/>
+        <w:tab/>
+        <w:t xml:space="preserve">The </w:t>
+      </w:r>
+      <w:proofErr w:type="spellStart"/>
+      <w:r>
+        <w:t>SThread</w:t>
+      </w:r>
+      <w:proofErr w:type="spellEnd"/>
+      <w:r>
+        <w:t xml:space="preserve"> module is </w:t>
+      </w:r>
+      <w:r>
+        <w:t xml:space="preserve">derived from the Thread class </w:t>
+      </w:r>
+      <w:proofErr w:type="gramStart"/>
+      <w:r>
+        <w:t>and  it</w:t>
+      </w:r>
+      <w:proofErr w:type="gramEnd"/>
+      <w:r>
+        <w:t xml:space="preserve"> handles connections to a client for the router. The constructor takes in information about the parent router (</w:t>
+      </w:r>
+      <w:proofErr w:type="spellStart"/>
+      <w:r>
+        <w:t>ip</w:t>
+      </w:r>
+      <w:proofErr w:type="spellEnd"/>
+      <w:r>
+        <w:t xml:space="preserve">, port), the local </w:t>
+      </w:r>
+      <w:proofErr w:type="spellStart"/>
+      <w:r>
+        <w:t>RoutingTable</w:t>
+      </w:r>
+      <w:proofErr w:type="spellEnd"/>
+      <w:r>
+        <w:t xml:space="preserve">, and a </w:t>
+      </w:r>
+      <w:proofErr w:type="spellStart"/>
+      <w:r>
+        <w:t>RoutingInfo</w:t>
+      </w:r>
+      <w:proofErr w:type="spellEnd"/>
+      <w:r>
+        <w:t xml:space="preserve"> object with information on the client that has connected. The constructor creates input and output streams for the client, and sets private global variables to be used when the </w:t>
+      </w:r>
+      <w:proofErr w:type="spellStart"/>
+      <w:r>
+        <w:t>SThread’s</w:t>
+      </w:r>
+      <w:proofErr w:type="spellEnd"/>
+      <w:r>
+        <w:t xml:space="preserve"> run method is called. When the thread is ‘run’, it firsts attempts to get the client’s name and stores the value in the dedicated </w:t>
+      </w:r>
+      <w:proofErr w:type="spellStart"/>
+      <w:r>
+        <w:t>RoutingInfo</w:t>
+      </w:r>
+      <w:proofErr w:type="spellEnd"/>
+      <w:r>
+        <w:t xml:space="preserve"> object. If the connecting client is another router, we run the ‘router’ method, otherwise we run the ‘clients’ method.</w:t>
+      </w:r>
+      <w:r>
+        <w:t xml:space="preserve"> </w:t>
+      </w:r>
+    </w:p>
+    <w:p>
+      <w:pPr>
+        <w:spacing w:line="360" w:lineRule="auto"/>
+      </w:pPr>
+      <w:r>
+        <w:tab/>
+      </w:r>
+      <w:r>
+        <w:t>For the ‘router’ method</w:t>
+      </w:r>
+      <w:r>
+        <w:t xml:space="preserve"> in </w:t>
+      </w:r>
+      <w:proofErr w:type="spellStart"/>
+      <w:r>
+        <w:t>SThread</w:t>
+      </w:r>
+      <w:proofErr w:type="spellEnd"/>
+      <w:r>
+        <w:t>, we know that router</w:t>
+      </w:r>
+      <w:r>
+        <w:t>s can</w:t>
+      </w:r>
+      <w:r>
+        <w:t xml:space="preserve"> only be client</w:t>
+      </w:r>
+      <w:r>
+        <w:t xml:space="preserve">s if they are searching the subnet for a node, so we take in the name of the node it is looking for. If the node does not exist within our subnet (our </w:t>
+      </w:r>
+      <w:proofErr w:type="spellStart"/>
+      <w:r>
+        <w:t>RoutingTable</w:t>
+      </w:r>
+      <w:proofErr w:type="spellEnd"/>
+      <w:r>
+        <w:t xml:space="preserve">), we tell the router “Bye </w:t>
+      </w:r>
+      <w:proofErr w:type="spellStart"/>
+      <w:r>
+        <w:t>Bye</w:t>
+      </w:r>
+      <w:proofErr w:type="spellEnd"/>
+      <w:r>
+        <w:t xml:space="preserve"> </w:t>
+      </w:r>
+      <w:proofErr w:type="spellStart"/>
+      <w:r>
+        <w:t>Bye</w:t>
+      </w:r>
+      <w:proofErr w:type="spellEnd"/>
+      <w:r>
+        <w:t xml:space="preserve">”. If the node does exist within the subnet (our </w:t>
+      </w:r>
+      <w:proofErr w:type="spellStart"/>
+      <w:r>
+        <w:t>RoutingTable</w:t>
+      </w:r>
+      <w:proofErr w:type="spellEnd"/>
+      <w:r>
+        <w:t>), then we set socket to read through to the connected client, setup the input and output stream, and return “</w:t>
+      </w:r>
+      <w:proofErr w:type="spellStart"/>
+      <w:r>
+        <w:t>RingADingDing</w:t>
+      </w:r>
+      <w:proofErr w:type="spellEnd"/>
+      <w:r>
+        <w:t>”. This lets the connecting router know that the node was found and is ready to receive data. Then, until the client says “Bye.”, the routers act as a bridge between the nodes and pass data through.</w:t>
+      </w:r>
+      <w:r>
+        <w:t xml:space="preserve"> </w:t>
+      </w:r>
+    </w:p>
+    <w:p>
+      <w:pPr>
+        <w:spacing w:line="360" w:lineRule="auto"/>
+      </w:pPr>
+      <w:r>
+        <w:tab/>
+      </w:r>
+      <w:r>
+        <w:t>For the ‘clients’ method</w:t>
+      </w:r>
+      <w:r>
+        <w:t xml:space="preserve"> in </w:t>
+      </w:r>
+      <w:proofErr w:type="spellStart"/>
+      <w:r>
+        <w:t>SThread</w:t>
+      </w:r>
+      <w:proofErr w:type="spellEnd"/>
+      <w:r>
+        <w:t>, w</w:t>
+      </w:r>
+      <w:r>
+        <w:t xml:space="preserve">e know that the first message sent from a client/server is always the name of the destination node it wishes to connect to. So we save the client info, and wait for changes to propagate through to our routing table. If the destination exists within the subnet (our </w:t>
+      </w:r>
+      <w:proofErr w:type="spellStart"/>
+      <w:r>
+        <w:t>RoutingTable</w:t>
+      </w:r>
+      <w:proofErr w:type="spellEnd"/>
+      <w:r>
+        <w:t xml:space="preserve">), then the input streams and output streams are created and a </w:t>
+      </w:r>
+      <w:proofErr w:type="spellStart"/>
+      <w:r>
+        <w:t>clientFound</w:t>
+      </w:r>
+      <w:proofErr w:type="spellEnd"/>
+      <w:r>
+        <w:t xml:space="preserve"> variable is set to true. If the destination is not found in the subnet, the router queries other routers that i</w:t>
+      </w:r>
+      <w:r>
+        <w:t>t knows of that exist within it</w:t>
+      </w:r>
+      <w:r>
+        <w:t>s routing table. If the node exists within other subnets, then input and output streams are created</w:t>
+      </w:r>
+      <w:r>
+        <w:t xml:space="preserve"> and</w:t>
+      </w:r>
+      <w:r>
+        <w:t xml:space="preserve"> </w:t>
+      </w:r>
+      <w:proofErr w:type="spellStart"/>
+      <w:r>
+        <w:t>clientFound</w:t>
+      </w:r>
+      <w:proofErr w:type="spellEnd"/>
+      <w:r>
+        <w:t xml:space="preserve"> is set to true. Otherwise</w:t>
+      </w:r>
+      <w:r>
+        <w:t>,</w:t>
+      </w:r>
+      <w:r>
+        <w:t xml:space="preserve"> </w:t>
+      </w:r>
+      <w:proofErr w:type="spellStart"/>
+      <w:r>
+        <w:t>clientFound</w:t>
+      </w:r>
+      <w:proofErr w:type="spellEnd"/>
+      <w:r>
+        <w:t xml:space="preserve"> is set to false, queries are terminated and </w:t>
+      </w:r>
+      <w:r>
+        <w:t xml:space="preserve">the </w:t>
+      </w:r>
+      <w:r>
+        <w:t xml:space="preserve">process ends with </w:t>
+      </w:r>
+      <w:r>
+        <w:t xml:space="preserve">the </w:t>
+      </w:r>
+      <w:r>
+        <w:t xml:space="preserve">result that the node could not be found. Finally, if </w:t>
+      </w:r>
+      <w:proofErr w:type="spellStart"/>
+      <w:r>
+        <w:t>clientFound</w:t>
+      </w:r>
+      <w:proofErr w:type="spellEnd"/>
+      <w:r>
+        <w:t xml:space="preserve"> returned true throughout that process, the rou</w:t>
+      </w:r>
+      <w:r>
+        <w:t>ter begins passing data from it</w:t>
+      </w:r>
+      <w:r>
+        <w:t xml:space="preserve">s client to its destination node until it receives a “Bye.” At that point, the last termination message is sent, and the </w:t>
+      </w:r>
+      <w:proofErr w:type="spellStart"/>
+      <w:r>
+        <w:t>SThread</w:t>
+      </w:r>
+      <w:proofErr w:type="spellEnd"/>
+      <w:r>
+        <w:t xml:space="preserve"> terminates.</w:t>
+      </w:r>
+    </w:p>
+    <w:p>
+      <w:pPr>
+        <w:spacing w:line="360" w:lineRule="auto"/>
+      </w:pPr>
+      <w:r>
+        <w:tab/>
+      </w:r>
+      <w:r>
+        <w:t xml:space="preserve">The </w:t>
+      </w:r>
+      <w:proofErr w:type="spellStart"/>
+      <w:r>
+        <w:t>TC</w:t>
+      </w:r>
+      <w:r>
+        <w:t>PServer</w:t>
+      </w:r>
+      <w:proofErr w:type="spellEnd"/>
+      <w:r>
+        <w:t xml:space="preserve"> module </w:t>
+      </w:r>
+      <w:r>
+        <w:t>establishes and runs a “server” connection to a router of the user’s choic</w:t>
+      </w:r>
+      <w:r>
+        <w:t>e. First it sends the router it</w:t>
+      </w:r>
+      <w:r>
+        <w:t xml:space="preserve">s own name for reference, and the name of the client it </w:t>
+      </w:r>
+      <w:r>
+        <w:lastRenderedPageBreak/>
+        <w:t>wishes to connect with. Once connection is established, the only purpose of this class is to</w:t>
+      </w:r>
+      <w:r>
+        <w:t xml:space="preserve"> take each message it receives from the client, convert all of the text from lowercase to uppercase, and return the uppercase messages. </w:t>
+      </w:r>
+      <w:r>
+        <w:t>Once it receives a “Bye.”</w:t>
+      </w:r>
+      <w:r>
+        <w:t xml:space="preserve"> message</w:t>
+      </w:r>
+      <w:r>
+        <w:t xml:space="preserve"> from the client, it exits.</w:t>
+      </w:r>
+    </w:p>
+    <w:p>
+      <w:pPr>
+        <w:spacing w:line="360" w:lineRule="auto"/>
+      </w:pPr>
+      <w:r>
+        <w:tab/>
+      </w:r>
+      <w:r>
+        <w:t xml:space="preserve">The </w:t>
+      </w:r>
+      <w:proofErr w:type="spellStart"/>
+      <w:r>
+        <w:t>TC</w:t>
+      </w:r>
+      <w:r>
+        <w:t>PClient</w:t>
+      </w:r>
+      <w:proofErr w:type="spellEnd"/>
+      <w:r>
+        <w:t xml:space="preserve"> module </w:t>
+      </w:r>
+      <w:r>
+        <w:t>establishes and runs a “client” connection to a router of the user’s choic</w:t>
+      </w:r>
+      <w:r>
+        <w:t>e. First it sends the router it</w:t>
+      </w:r>
+      <w:r>
+        <w:t>s own name for reference, and the name of the server it wishes to connect with. Once connection is established, the class reads in from a pre-specified file. As long as there is data within the file, the client will continue to send data through the router to the server. Once it sends a line, it waits for the server to reply before sending another line. Once the entire file has been sent, the client sends the termination response, “Bye.”, calculates statistics, prints out the results to a</w:t>
+      </w:r>
+      <w:r>
+        <w:t xml:space="preserve"> CSV</w:t>
+      </w:r>
+      <w:r>
+        <w:t xml:space="preserve"> data file, and then terminates.</w:t>
+      </w:r>
+    </w:p>
+    <w:p>
+      <w:pPr>
+        <w:spacing w:line="360" w:lineRule="auto"/>
+      </w:pPr>
+      <w:r>
+        <w:tab/>
+        <w:t xml:space="preserve">The Stats module </w:t>
+      </w:r>
+      <w:r>
+        <w:t xml:space="preserve">is used to manage </w:t>
+      </w:r>
+      <w:proofErr w:type="spellStart"/>
+      <w:r>
+        <w:t>connectionTime</w:t>
+      </w:r>
+      <w:proofErr w:type="spellEnd"/>
+      <w:r>
+        <w:t xml:space="preserve">, </w:t>
+      </w:r>
+      <w:proofErr w:type="spellStart"/>
+      <w:r>
+        <w:t>averageTransmissionInSize</w:t>
+      </w:r>
+      <w:proofErr w:type="spellEnd"/>
+      <w:r>
+        <w:t xml:space="preserve">, </w:t>
+      </w:r>
+      <w:proofErr w:type="spellStart"/>
+      <w:r>
+        <w:t>averageTransmissionOutSize</w:t>
+      </w:r>
+      <w:proofErr w:type="spellEnd"/>
+      <w:r>
+        <w:t xml:space="preserve">, </w:t>
+      </w:r>
+      <w:proofErr w:type="spellStart"/>
+      <w:r>
+        <w:t>AverageTransmissionSize</w:t>
+      </w:r>
+      <w:proofErr w:type="spellEnd"/>
+      <w:r>
+        <w:t xml:space="preserve">, list of </w:t>
+      </w:r>
+      <w:proofErr w:type="spellStart"/>
+      <w:r>
+        <w:t>transmissionInSizes</w:t>
+      </w:r>
+      <w:proofErr w:type="spellEnd"/>
+      <w:r>
+        <w:t xml:space="preserve">, list of </w:t>
+      </w:r>
+      <w:proofErr w:type="spellStart"/>
+      <w:r>
+        <w:t>transmissionOutSizes</w:t>
+      </w:r>
+      <w:proofErr w:type="spellEnd"/>
+      <w:r>
+        <w:t xml:space="preserve">, </w:t>
+      </w:r>
+      <w:proofErr w:type="spellStart"/>
+      <w:r>
+        <w:t>averageTransmissionTime</w:t>
+      </w:r>
+      <w:proofErr w:type="spellEnd"/>
+      <w:r>
+        <w:t xml:space="preserve">, list of </w:t>
+      </w:r>
+      <w:proofErr w:type="spellStart"/>
+      <w:r>
+        <w:t>transmissionTimes</w:t>
+      </w:r>
+      <w:proofErr w:type="spellEnd"/>
+      <w:r>
+        <w:t xml:space="preserve">, efficiency of sending data, </w:t>
+      </w:r>
+      <w:proofErr w:type="spellStart"/>
+      <w:r>
+        <w:t>averageEfficiency</w:t>
+      </w:r>
+      <w:proofErr w:type="spellEnd"/>
+      <w:r>
+        <w:t xml:space="preserve"> for sending data, and the list of efficiencies for all the data sent in a run. The Stats can also print out the results as a string, as well as print the data to a CSV file for analysis using Excel or comparative software.</w:t>
+      </w:r>
+    </w:p>
+    <w:p>
+      <w:pPr>
+        <w:spacing w:line="360" w:lineRule="auto"/>
+      </w:pPr>
     </w:p>
     <w:p>
       <w:pPr>
@@ -1646,12 +2488,12 @@
         <w:pStyle w:val="Heading1"/>
         <w:spacing w:line="360" w:lineRule="auto"/>
       </w:pPr>
-      <w:bookmarkStart w:id="3" w:name="_Toc433835597"/>
+      <w:bookmarkStart w:id="4" w:name="_Toc437020043"/>
       <w:r>
         <w:lastRenderedPageBreak/>
         <w:t>Client Sample Output:</w:t>
       </w:r>
-      <w:bookmarkEnd w:id="3"/>
+      <w:bookmarkEnd w:id="4"/>
     </w:p>
     <w:p>
       <w:pPr>
@@ -1672,19 +2514,24 @@
         <w:pStyle w:val="Heading1"/>
         <w:spacing w:line="360" w:lineRule="auto"/>
       </w:pPr>
-      <w:bookmarkStart w:id="4" w:name="_Toc433835598"/>
+      <w:bookmarkStart w:id="5" w:name="_Toc437020044"/>
       <w:r>
         <w:lastRenderedPageBreak/>
-        <w:t>Collected Data:</w:t>
-      </w:r>
-      <w:bookmarkEnd w:id="4"/>
+        <w:t>Data</w:t>
+      </w:r>
+      <w:r>
+        <w:t xml:space="preserve"> and Analysis</w:t>
+      </w:r>
+      <w:r>
+        <w:t>:</w:t>
+      </w:r>
+      <w:bookmarkEnd w:id="5"/>
     </w:p>
     <w:p>
       <w:pPr>
         <w:pStyle w:val="Heading1"/>
         <w:spacing w:line="360" w:lineRule="auto"/>
       </w:pPr>
-      <w:bookmarkStart w:id="5" w:name="_Toc433835599"/>
     </w:p>
     <w:p>
       <w:pPr>
@@ -1775,11 +2622,12 @@
         <w:pStyle w:val="Heading1"/>
         <w:spacing w:line="360" w:lineRule="auto"/>
       </w:pPr>
+      <w:bookmarkStart w:id="6" w:name="_Toc437020045"/>
       <w:r>
         <w:lastRenderedPageBreak/>
         <w:t>Conclusion:</w:t>
       </w:r>
-      <w:bookmarkEnd w:id="5"/>
+      <w:bookmarkEnd w:id="6"/>
     </w:p>
     <w:p>
       <w:pPr>
@@ -1805,8 +2653,6 @@
       <w:r>
         <w:t>ng of the Peer-to-Peer paradigm.</w:t>
       </w:r>
-      <w:bookmarkStart w:id="6" w:name="_GoBack"/>
-      <w:bookmarkEnd w:id="6"/>
     </w:p>
     <w:sectPr>
       <w:pgSz w:w="12240" w:h="15840"/>

</xml_diff>

<commit_message>
Removed the divide by zero error comments from the Data Analysis section. Reformatted graphs to be probably displayed again after Imade the changes.
</commit_message>
<xml_diff>
--- a/DC-Phase2 Report.docx
+++ b/DC-Phase2 Report.docx
@@ -1,6 +1,6 @@
 
 <file path=word/document.xml><?xml version="1.0" encoding="utf-8"?>
-<w:document xmlns:wpc="http://schemas.microsoft.com/office/word/2010/wordprocessingCanvas" xmlns:mo="http://schemas.microsoft.com/office/mac/office/2008/main" xmlns:mc="http://schemas.openxmlformats.org/markup-compatibility/2006" xmlns:mv="urn:schemas-microsoft-com:mac:vml" xmlns:o="urn:schemas-microsoft-com:office:office" xmlns:r="http://schemas.openxmlformats.org/officeDocument/2006/relationships" xmlns:m="http://schemas.openxmlformats.org/officeDocument/2006/math" xmlns:v="urn:schemas-microsoft-com:vml" xmlns:wp14="http://schemas.microsoft.com/office/word/2010/wordprocessingDrawing" xmlns:wp="http://schemas.openxmlformats.org/drawingml/2006/wordprocessingDrawing" xmlns:w10="urn:schemas-microsoft-com:office:word" xmlns:w="http://schemas.openxmlformats.org/wordprocessingml/2006/main" xmlns:w14="http://schemas.microsoft.com/office/word/2010/wordml" xmlns:w15="http://schemas.microsoft.com/office/word/2012/wordml" xmlns:wpg="http://schemas.microsoft.com/office/word/2010/wordprocessingGroup" xmlns:wpi="http://schemas.microsoft.com/office/word/2010/wordprocessingInk" xmlns:wne="http://schemas.microsoft.com/office/word/2006/wordml" xmlns:wps="http://schemas.microsoft.com/office/word/2010/wordprocessingShape" mc:Ignorable="w14 w15 wp14">
+<w:document xmlns:wpc="http://schemas.microsoft.com/office/word/2010/wordprocessingCanvas" xmlns:mc="http://schemas.openxmlformats.org/markup-compatibility/2006" xmlns:o="urn:schemas-microsoft-com:office:office" xmlns:r="http://schemas.openxmlformats.org/officeDocument/2006/relationships" xmlns:m="http://schemas.openxmlformats.org/officeDocument/2006/math" xmlns:v="urn:schemas-microsoft-com:vml" xmlns:wp14="http://schemas.microsoft.com/office/word/2010/wordprocessingDrawing" xmlns:wp="http://schemas.openxmlformats.org/drawingml/2006/wordprocessingDrawing" xmlns:w10="urn:schemas-microsoft-com:office:word" xmlns:w="http://schemas.openxmlformats.org/wordprocessingml/2006/main" xmlns:w14="http://schemas.microsoft.com/office/word/2010/wordml" xmlns:w15="http://schemas.microsoft.com/office/word/2012/wordml" xmlns:wpg="http://schemas.microsoft.com/office/word/2010/wordprocessingGroup" xmlns:wpi="http://schemas.microsoft.com/office/word/2010/wordprocessingInk" xmlns:wne="http://schemas.microsoft.com/office/word/2006/wordml" xmlns:wps="http://schemas.microsoft.com/office/word/2010/wordprocessingShape" mc:Ignorable="w14 w15 wp14">
   <w:body>
     <w:sdt>
       <w:sdtPr>
@@ -334,18 +334,18 @@
               </mc:Choice>
               <mc:Fallback>
                 <w:pict>
-                  <v:group w14:anchorId="4ABE6D83" id="Group_x0020_459" o:spid="_x0000_s1026" alt="Title: Title and subtitle with crop mark graphic" style="position:absolute;margin-left:0;margin-top:0;width:502.55pt;height:267.85pt;z-index:251660288;mso-position-horizontal:left;mso-position-horizontal-relative:page;mso-position-vertical:top;mso-position-vertical-relative:page;mso-width-relative:margin;mso-height-relative:margin" coordsize="6381750,3401568" o:gfxdata="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">
-                    <v:group id="Group_x0020_460" o:spid="_x0000_s1027" style="position:absolute;width:2642616;height:3401568" coordsize="2642616,3401568" o:gfxdata="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">
-                      <v:shape id="Freeform_x0020_461" o:spid="_x0000_s1028" style="position:absolute;left:504825;top:504825;width:2133600;height:2867025;visibility:visible;mso-wrap-style:square;v-text-anchor:top" coordsize="1344,1806" o:gfxdata="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" path="m168,1806l0,1806,,,1344,,1344,165,168,165,168,1806xe" fillcolor="#1f497d [3215]" stroked="f">
+                  <v:group w14:anchorId="4ABE6D83" id="Group 459" o:spid="_x0000_s1026" alt="Title: Title and subtitle with crop mark graphic" style="position:absolute;margin-left:0;margin-top:0;width:502.55pt;height:267.85pt;z-index:251660288;mso-position-horizontal:left;mso-position-horizontal-relative:page;mso-position-vertical:top;mso-position-vertical-relative:page;mso-width-relative:margin;mso-height-relative:margin" coordsize="63817,34015" o:gfxdata="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">
+                    <v:group id="Group 460" o:spid="_x0000_s1027" style="position:absolute;width:26426;height:34015" coordsize="26426,34015" o:gfxdata="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">
+                      <v:shape id="Freeform 461" o:spid="_x0000_s1028" style="position:absolute;left:5048;top:5048;width:21336;height:28670;visibility:visible;mso-wrap-style:square;v-text-anchor:top" coordsize="1344,1806" o:gfxdata="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" path="m168,1806l,1806,,,1344,r,165l168,165r,1641xe" fillcolor="#1f497d [3215]" stroked="f">
                         <v:path arrowok="t" o:connecttype="custom" o:connectlocs="266700,2867025;0,2867025;0,0;2133600,0;2133600,261938;266700,261938;266700,2867025" o:connectangles="0,0,0,0,0,0,0"/>
                       </v:shape>
-                      <v:rect id="Rectangle_x0020_462" o:spid="_x0000_s1029" style="position:absolute;width:2642616;height:3401568;visibility:visible;mso-wrap-style:square;v-text-anchor:middle" o:gfxdata="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" filled="f" stroked="f" strokeweight="2pt"/>
+                      <v:rect id="Rectangle 462" o:spid="_x0000_s1029" style="position:absolute;width:26426;height:34015;visibility:visible;mso-wrap-style:square;v-text-anchor:middle" o:gfxdata="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" filled="f" stroked="f" strokeweight="2pt"/>
                     </v:group>
-                    <v:shapetype id="_x0000_t202" coordsize="21600,21600" o:spt="202" path="m0,0l0,21600,21600,21600,21600,0xe">
+                    <v:shapetype id="_x0000_t202" coordsize="21600,21600" o:spt="202" path="m,l,21600r21600,l21600,xe">
                       <v:stroke joinstyle="miter"/>
                       <v:path gradientshapeok="t" o:connecttype="rect"/>
                     </v:shapetype>
-                    <v:shape id="Text_x0020_Box_x0020_463" o:spid="_x0000_s1030" type="#_x0000_t202" style="position:absolute;left:771525;top:762000;width:5610225;height:2591435;visibility:visible;mso-wrap-style:square;v-text-anchor:bottom" o:gfxdata="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" filled="f" stroked="f" strokeweight=".5pt">
+                    <v:shape id="Text Box 463" o:spid="_x0000_s1030" type="#_x0000_t202" style="position:absolute;left:7715;top:7620;width:56102;height:25914;visibility:visible;mso-wrap-style:square;v-text-anchor:bottom" o:gfxdata="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" filled="f" stroked="f" strokeweight=".5pt">
                       <v:textbox inset="36pt,36pt,0,0">
                         <w:txbxContent>
                           <w:sdt>
@@ -523,7 +523,7 @@
               </mc:Choice>
               <mc:Fallback>
                 <w:pict>
-                  <v:rect w14:anchorId="2EFDBD9C" id="Rectangle 464" o:spid="_x0000_s1026" alt="Title: Color background" style="position:absolute;margin-left:0;margin-top:0;width:8in;height:756pt;z-index:-251657216;visibility:visible;mso-wrap-style:square;mso-width-percent:941;mso-height-percent:954;mso-wrap-distance-left:9pt;mso-wrap-distance-top:0;mso-wrap-distance-right:9pt;mso-wrap-distance-bottom:0;mso-position-horizontal:center;mso-position-horizontal-relative:page;mso-position-vertical:center;mso-position-vertical-relative:page;mso-width-percent:941;mso-height-percent:954;mso-width-relative:page;mso-height-relative:page;v-text-anchor:top" o:gfxdata="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" fillcolor="#eeece1 [3214]" stroked="f">
+                  <v:rect w14:anchorId="049018F4" id="Rectangle 464" o:spid="_x0000_s1026" alt="Title: Color background" style="position:absolute;margin-left:0;margin-top:0;width:8in;height:756pt;z-index:-251657216;visibility:visible;mso-wrap-style:square;mso-width-percent:941;mso-height-percent:954;mso-wrap-distance-left:9pt;mso-wrap-distance-top:0;mso-wrap-distance-right:9pt;mso-wrap-distance-bottom:0;mso-position-horizontal:center;mso-position-horizontal-relative:page;mso-position-vertical:center;mso-position-vertical-relative:page;mso-width-percent:941;mso-height-percent:954;mso-width-relative:page;mso-height-relative:page;v-text-anchor:top" o:gfxdata="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" fillcolor="#eeece1 [3214]" stroked="f">
                     <w10:wrap anchorx="page" anchory="page"/>
                   </v:rect>
                 </w:pict>
@@ -864,14 +864,14 @@
               </mc:Choice>
               <mc:Fallback>
                 <w:pict>
-                  <v:group w14:anchorId="37386793" id="Group_x0020_454" o:spid="_x0000_s1031" alt="Title: Author and company name with crop mark graphic" style="position:absolute;margin-left:316.7pt;margin-top:0;width:367.9pt;height:265.65pt;z-index:251661312;mso-position-horizontal:right;mso-position-horizontal-relative:page;mso-position-vertical:bottom;mso-position-vertical-relative:page;mso-width-relative:margin;mso-height-relative:margin" coordsize="4671822,3374136" o:gfxdata="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">
-                    <v:group id="Group_x0020_455" o:spid="_x0000_s1032" style="position:absolute;left:2038350;width:2633472;height:3374136" coordsize="2628900,3371850" o:gfxdata="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">
-                      <v:shape id="Freeform_x0020_456" o:spid="_x0000_s1033" style="position:absolute;width:2133600;height:2867025;visibility:visible;mso-wrap-style:square;v-text-anchor:top" coordsize="1344,1806" o:gfxdata="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" path="m1344,1806l0,1806,,1641,1176,1641,1176,,1344,,1344,1806xe" fillcolor="#1f497d [3215]" stroked="f">
+                  <v:group w14:anchorId="37386793" id="Group 454" o:spid="_x0000_s1031" alt="Title: Author and company name with crop mark graphic" style="position:absolute;margin-left:316.7pt;margin-top:0;width:367.9pt;height:265.65pt;z-index:251661312;mso-position-horizontal:right;mso-position-horizontal-relative:page;mso-position-vertical:bottom;mso-position-vertical-relative:page;mso-width-relative:margin;mso-height-relative:margin" coordsize="46718,33741" o:gfxdata="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">
+                    <v:group id="Group 455" o:spid="_x0000_s1032" style="position:absolute;left:20383;width:26335;height:33741" coordsize="26289,33718" o:gfxdata="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">
+                      <v:shape id="Freeform 456" o:spid="_x0000_s1033" style="position:absolute;width:21336;height:28670;visibility:visible;mso-wrap-style:square;v-text-anchor:top" coordsize="1344,1806" o:gfxdata="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" path="m1344,1806l,1806,,1641r1176,l1176,r168,l1344,1806xe" fillcolor="#1f497d [3215]" stroked="f">
                         <v:path arrowok="t" o:connecttype="custom" o:connectlocs="2133600,2867025;0,2867025;0,2605088;1866900,2605088;1866900,0;2133600,0;2133600,2867025" o:connectangles="0,0,0,0,0,0,0"/>
                       </v:shape>
-                      <v:rect id="Rectangle_x0020_457" o:spid="_x0000_s1034" style="position:absolute;left:9525;width:2619375;height:3371850;visibility:visible;mso-wrap-style:square;v-text-anchor:middle" o:gfxdata="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" filled="f" stroked="f" strokeweight="2pt"/>
+                      <v:rect id="Rectangle 457" o:spid="_x0000_s1034" style="position:absolute;left:95;width:26194;height:33718;visibility:visible;mso-wrap-style:square;v-text-anchor:middle" o:gfxdata="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" filled="f" stroked="f" strokeweight="2pt"/>
                     </v:group>
-                    <v:shape id="Text_x0020_Box_x0020_458" o:spid="_x0000_s1035" type="#_x0000_t202" style="position:absolute;top:66040;width:3904218;height:2543515;visibility:visible;mso-wrap-style:square;v-text-anchor:bottom" o:gfxdata="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" filled="f" stroked="f" strokeweight=".5pt">
+                    <v:shape id="Text Box 458" o:spid="_x0000_s1035" type="#_x0000_t202" style="position:absolute;top:660;width:39042;height:25435;visibility:visible;mso-wrap-style:square;v-text-anchor:bottom" o:gfxdata="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" filled="f" stroked="f" strokeweight=".5pt">
                       <v:textbox inset="0,0,36pt,36pt">
                         <w:txbxContent>
                           <w:p>
@@ -1497,20 +1497,18 @@
       <w:r>
         <w:br w:type="page"/>
       </w:r>
-      <w:bookmarkStart w:id="0" w:name="_GoBack"/>
-      <w:bookmarkEnd w:id="0"/>
     </w:p>
     <w:p>
       <w:pPr>
         <w:pStyle w:val="Heading1"/>
         <w:spacing w:line="360" w:lineRule="auto"/>
       </w:pPr>
-      <w:bookmarkStart w:id="1" w:name="_Toc437130520"/>
+      <w:bookmarkStart w:id="0" w:name="_Toc437130520"/>
       <w:r>
         <w:lastRenderedPageBreak/>
         <w:t>Introduction:</w:t>
       </w:r>
-      <w:bookmarkEnd w:id="1"/>
+      <w:bookmarkEnd w:id="0"/>
     </w:p>
     <w:p>
       <w:pPr>
@@ -1589,12 +1587,12 @@
         <w:pStyle w:val="Heading1"/>
         <w:spacing w:line="360" w:lineRule="auto"/>
       </w:pPr>
-      <w:bookmarkStart w:id="2" w:name="_Toc437130521"/>
+      <w:bookmarkStart w:id="1" w:name="_Toc437130521"/>
       <w:r>
         <w:lastRenderedPageBreak/>
         <w:t>Design Approach:</w:t>
       </w:r>
-      <w:bookmarkEnd w:id="2"/>
+      <w:bookmarkEnd w:id="1"/>
     </w:p>
     <w:p>
       <w:pPr>
@@ -1684,12 +1682,12 @@
         <w:pStyle w:val="Heading1"/>
         <w:spacing w:line="360" w:lineRule="auto"/>
       </w:pPr>
-      <w:bookmarkStart w:id="3" w:name="_Toc437130522"/>
+      <w:bookmarkStart w:id="2" w:name="_Toc437130522"/>
       <w:r>
         <w:lastRenderedPageBreak/>
         <w:t>Design Modules and Implementation:</w:t>
       </w:r>
-      <w:bookmarkEnd w:id="3"/>
+      <w:bookmarkEnd w:id="2"/>
     </w:p>
     <w:p>
       <w:pPr>
@@ -2399,12 +2397,12 @@
         <w:pStyle w:val="Heading1"/>
         <w:spacing w:line="360" w:lineRule="auto"/>
       </w:pPr>
-      <w:bookmarkStart w:id="4" w:name="_Toc437130523"/>
+      <w:bookmarkStart w:id="3" w:name="_Toc437130523"/>
       <w:r>
         <w:lastRenderedPageBreak/>
         <w:t>Client Sample Output:</w:t>
       </w:r>
-      <w:bookmarkEnd w:id="4"/>
+      <w:bookmarkEnd w:id="3"/>
     </w:p>
     <w:p/>
     <w:p>
@@ -2414,7 +2412,15 @@
     </w:p>
     <w:p>
       <w:r>
-        <w:t>What would you like to run? ('(r)outer', '(s)</w:t>
+        <w:t>What would you like to run? ('(r</w:t>
+      </w:r>
+      <w:proofErr w:type="gramStart"/>
+      <w:r>
+        <w:t>)outer'</w:t>
+      </w:r>
+      <w:proofErr w:type="gramEnd"/>
+      <w:r>
+        <w:t>, '(s)</w:t>
       </w:r>
       <w:proofErr w:type="spellStart"/>
       <w:r>
@@ -2430,13 +2436,8 @@
       </w:r>
       <w:proofErr w:type="spellEnd"/>
       <w:r>
-        <w:t>'/ (c50</w:t>
-      </w:r>
-      <w:proofErr w:type="gramStart"/>
-      <w:r>
-        <w:t>) )</w:t>
-      </w:r>
-      <w:proofErr w:type="gramEnd"/>
+        <w:t>'/ (c50) )</w:t>
+      </w:r>
     </w:p>
     <w:p>
       <w:pPr>
@@ -3060,7 +3061,7 @@
         <w:pStyle w:val="Heading1"/>
         <w:spacing w:line="360" w:lineRule="auto"/>
       </w:pPr>
-      <w:bookmarkStart w:id="5" w:name="_Toc437130524"/>
+      <w:bookmarkStart w:id="4" w:name="_Toc437130524"/>
       <w:r>
         <w:lastRenderedPageBreak/>
         <w:t>Data</w:t>
@@ -3071,7 +3072,7 @@
       <w:r>
         <w:t>:</w:t>
       </w:r>
-      <w:bookmarkEnd w:id="5"/>
+      <w:bookmarkEnd w:id="4"/>
     </w:p>
     <w:p>
       <w:pPr>
@@ -3128,19 +3129,13 @@
       <w:r>
         <w:t xml:space="preserve">Transmission </w:t>
       </w:r>
+      <w:proofErr w:type="gramStart"/>
       <w:r>
         <w:t>Out</w:t>
       </w:r>
-      <w:r>
-        <w:t xml:space="preserve"> Time, Average Transmission </w:t>
-      </w:r>
-      <w:proofErr w:type="gramStart"/>
-      <w:r>
-        <w:t>In</w:t>
-      </w:r>
       <w:proofErr w:type="gramEnd"/>
       <w:r>
-        <w:t xml:space="preserve"> Time,</w:t>
+        <w:t xml:space="preserve"> Time, Average Transmission In Time,</w:t>
       </w:r>
       <w:r>
         <w:t xml:space="preserve"> Average Transmission Time</w:t>
@@ -3301,7 +3296,7 @@
           </mc:Choice>
           <mc:Fallback>
             <w:pict>
-              <v:shape w14:anchorId="0C001893" id="Text_x0020_Box_x0020_17" o:spid="_x0000_s1036" type="#_x0000_t202" style="position:absolute;margin-left:75.7pt;margin-top:3.55pt;width:395.95pt;height:18.15pt;z-index:251675648;visibility:visible;mso-wrap-style:square;mso-width-percent:0;mso-height-percent:0;mso-wrap-distance-left:9pt;mso-wrap-distance-top:0;mso-wrap-distance-right:9pt;mso-wrap-distance-bottom:0;mso-position-horizontal:absolute;mso-position-horizontal-relative:text;mso-position-vertical:absolute;mso-position-vertical-relative:text;mso-width-percent:0;mso-height-percent:0;mso-width-relative:margin;mso-height-relative:margin;v-text-anchor:top" o:gfxdata="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" filled="f" stroked="f">
+              <v:shape w14:anchorId="0C001893" id="Text Box 17" o:spid="_x0000_s1036" type="#_x0000_t202" style="position:absolute;margin-left:75.7pt;margin-top:3.55pt;width:395.95pt;height:18.15pt;z-index:251675648;visibility:visible;mso-wrap-style:square;mso-width-percent:0;mso-height-percent:0;mso-wrap-distance-left:9pt;mso-wrap-distance-top:0;mso-wrap-distance-right:9pt;mso-wrap-distance-bottom:0;mso-position-horizontal:absolute;mso-position-horizontal-relative:text;mso-position-vertical:absolute;mso-position-vertical-relative:text;mso-width-percent:0;mso-height-percent:0;mso-width-relative:margin;mso-height-relative:margin;v-text-anchor:top" o:gfxdata="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" filled="f" stroked="f">
                 <v:textbox>
                   <w:txbxContent>
                     <w:p>
@@ -3425,7 +3420,7 @@
           </mc:Choice>
           <mc:Fallback>
             <w:pict>
-              <v:shape w14:anchorId="6D533070" id="Text_x0020_Box_x0020_6" o:spid="_x0000_s1037" type="#_x0000_t202" style="position:absolute;left:0;text-align:left;margin-left:237.75pt;margin-top:197.55pt;width:45.25pt;height:18pt;z-index:251663360;visibility:visible;mso-wrap-style:square;mso-width-percent:0;mso-wrap-distance-left:9pt;mso-wrap-distance-top:0;mso-wrap-distance-right:9pt;mso-wrap-distance-bottom:0;mso-position-horizontal:absolute;mso-position-horizontal-relative:text;mso-position-vertical:absolute;mso-position-vertical-relative:text;mso-width-percent:0;mso-width-relative:margin;v-text-anchor:top" o:gfxdata="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" filled="f" stroked="f">
+              <v:shape w14:anchorId="6D533070" id="Text Box 6" o:spid="_x0000_s1037" type="#_x0000_t202" style="position:absolute;left:0;text-align:left;margin-left:237.75pt;margin-top:197.55pt;width:45.25pt;height:18pt;z-index:251663360;visibility:visible;mso-wrap-style:square;mso-width-percent:0;mso-wrap-distance-left:9pt;mso-wrap-distance-top:0;mso-wrap-distance-right:9pt;mso-wrap-distance-bottom:0;mso-position-horizontal:absolute;mso-position-horizontal-relative:text;mso-position-vertical:absolute;mso-position-vertical-relative:text;mso-width-percent:0;mso-width-relative:margin;v-text-anchor:top" o:gfxdata="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" filled="f" stroked="f">
                 <v:textbox>
                   <w:txbxContent>
                     <w:p>
@@ -3520,7 +3515,7 @@
           </mc:Choice>
           <mc:Fallback>
             <w:pict>
-              <v:shape w14:anchorId="7D844B13" id="Text_x0020_Box_x0020_5" o:spid="_x0000_s1038" type="#_x0000_t202" style="position:absolute;left:0;text-align:left;margin-left:13pt;margin-top:62.5pt;width:26.65pt;height:67.85pt;rotation:180;z-index:251662336;visibility:visible;mso-wrap-style:none;mso-width-percent:0;mso-wrap-distance-left:9pt;mso-wrap-distance-top:0;mso-wrap-distance-right:9pt;mso-wrap-distance-bottom:0;mso-position-horizontal:absolute;mso-position-horizontal-relative:text;mso-position-vertical:absolute;mso-position-vertical-relative:text;mso-width-percent:0;mso-width-relative:margin;v-text-anchor:top" o:gfxdata="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" filled="f" stroked="f">
+              <v:shape w14:anchorId="7D844B13" id="Text Box 5" o:spid="_x0000_s1038" type="#_x0000_t202" style="position:absolute;left:0;text-align:left;margin-left:13pt;margin-top:62.5pt;width:26.65pt;height:67.85pt;rotation:180;z-index:251662336;visibility:visible;mso-wrap-style:none;mso-width-percent:0;mso-wrap-distance-left:9pt;mso-wrap-distance-top:0;mso-wrap-distance-right:9pt;mso-wrap-distance-bottom:0;mso-position-horizontal:absolute;mso-position-horizontal-relative:text;mso-position-vertical:absolute;mso-position-vertical-relative:text;mso-width-percent:0;mso-width-relative:margin;v-text-anchor:top" o:gfxdata="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" filled="f" stroked="f">
                 <v:textbox style="layout-flow:vertical-ideographic">
                   <w:txbxContent>
                     <w:p>
@@ -3572,26 +3567,26 @@
         <w:tab/>
       </w:r>
       <w:r>
-        <w:t xml:space="preserve">Next, we will look at Transmission Times. For File 1, the Average Transmission </w:t>
+        <w:t xml:space="preserve">Next, we will look at Transmission Times. For File 1, the Average Transmission In and Average Transmission </w:t>
       </w:r>
       <w:proofErr w:type="gramStart"/>
       <w:r>
-        <w:t>In</w:t>
+        <w:t>Out</w:t>
       </w:r>
       <w:proofErr w:type="gramEnd"/>
       <w:r>
-        <w:t xml:space="preserve"> and Average Transmission Out Sizes were static at 267 characters. </w:t>
-      </w:r>
-      <w:r>
-        <w:t xml:space="preserve">The Transmission Time ranged from 3 to 55 milliseconds. The mode was 3ms and the average was approximately 7ms. For File 2, the Average Transmission </w:t>
+        <w:t xml:space="preserve"> Sizes were static at 267 characters. </w:t>
+      </w:r>
+      <w:r>
+        <w:t xml:space="preserve">The Transmission Time ranged from 3 to 55 milliseconds. The mode was 3ms and the average was approximately 7ms. For File 2, the Average Transmission In and Average Transmission </w:t>
       </w:r>
       <w:proofErr w:type="gramStart"/>
       <w:r>
-        <w:t>In</w:t>
+        <w:t>Out</w:t>
       </w:r>
       <w:proofErr w:type="gramEnd"/>
       <w:r>
-        <w:t xml:space="preserve"> and Average Transmission Out Sizes were static at 535 characters. The Transmission Time ranged from 60 to 126 milliseconds. </w:t>
+        <w:t xml:space="preserve"> Sizes were static at 535 characters. The Transmission Time ranged from 60 to 126 milliseconds. </w:t>
       </w:r>
       <w:r>
         <w:t xml:space="preserve">The mode was 63ms and the average was approximately 75ms. The Transmission Sizes for both files were static due to the nature of the program, since the returned transmission is just a conversion to all capital letters of the client’s data. The differences in Transmission Time is most likely related to the differences in character/ file sizes, with the possibility of </w:t>
@@ -3708,7 +3703,7 @@
           </mc:Choice>
           <mc:Fallback>
             <w:pict>
-              <v:shape w14:anchorId="2092B863" id="Text_x0020_Box_x0020_15" o:spid="_x0000_s1039" type="#_x0000_t202" style="position:absolute;margin-left:57.9pt;margin-top:.2pt;width:395.95pt;height:18.15pt;z-index:251673600;visibility:visible;mso-wrap-style:square;mso-width-percent:0;mso-height-percent:0;mso-wrap-distance-left:9pt;mso-wrap-distance-top:0;mso-wrap-distance-right:9pt;mso-wrap-distance-bottom:0;mso-position-horizontal:absolute;mso-position-horizontal-relative:text;mso-position-vertical:absolute;mso-position-vertical-relative:text;mso-width-percent:0;mso-height-percent:0;mso-width-relative:margin;mso-height-relative:margin;v-text-anchor:top" o:gfxdata="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" filled="f" stroked="f">
+              <v:shape w14:anchorId="2092B863" id="Text Box 15" o:spid="_x0000_s1039" type="#_x0000_t202" style="position:absolute;margin-left:57.9pt;margin-top:.2pt;width:395.95pt;height:18.15pt;z-index:251673600;visibility:visible;mso-wrap-style:square;mso-width-percent:0;mso-height-percent:0;mso-wrap-distance-left:9pt;mso-wrap-distance-top:0;mso-wrap-distance-right:9pt;mso-wrap-distance-bottom:0;mso-position-horizontal:absolute;mso-position-horizontal-relative:text;mso-position-vertical:absolute;mso-position-vertical-relative:text;mso-width-percent:0;mso-height-percent:0;mso-width-relative:margin;mso-height-relative:margin;v-text-anchor:top" o:gfxdata="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" filled="f" stroked="f">
                 <v:textbox>
                   <w:txbxContent>
                     <w:p>
@@ -3754,6 +3749,9 @@
         <w:jc w:val="right"/>
       </w:pPr>
       <w:r>
+        <w:rPr>
+          <w:noProof/>
+        </w:rPr>
         <mc:AlternateContent>
           <mc:Choice Requires="wps">
             <w:drawing>
@@ -3828,7 +3826,7 @@
           </mc:Choice>
           <mc:Fallback>
             <w:pict>
-              <v:shape w14:anchorId="33328099" id="Text_x0020_Box_x0020_7" o:spid="_x0000_s1040" type="#_x0000_t202" style="position:absolute;left:0;text-align:left;margin-left:-5.05pt;margin-top:90.2pt;width:27.05pt;height:67.85pt;rotation:180;z-index:251665408;visibility:visible;mso-wrap-style:none;mso-width-percent:0;mso-wrap-distance-left:9pt;mso-wrap-distance-top:0;mso-wrap-distance-right:9pt;mso-wrap-distance-bottom:0;mso-position-horizontal:absolute;mso-position-horizontal-relative:text;mso-position-vertical:absolute;mso-position-vertical-relative:text;mso-width-percent:0;mso-width-relative:margin;v-text-anchor:top" o:gfxdata="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" filled="f" stroked="f">
+              <v:shape w14:anchorId="33328099" id="Text Box 7" o:spid="_x0000_s1040" type="#_x0000_t202" style="position:absolute;left:0;text-align:left;margin-left:-5.05pt;margin-top:90.2pt;width:27.05pt;height:67.85pt;rotation:180;z-index:251665408;visibility:visible;mso-wrap-style:none;mso-width-percent:0;mso-wrap-distance-left:9pt;mso-wrap-distance-top:0;mso-wrap-distance-right:9pt;mso-wrap-distance-bottom:0;mso-position-horizontal:absolute;mso-position-horizontal-relative:text;mso-position-vertical:absolute;mso-position-vertical-relative:text;mso-width-percent:0;mso-width-relative:margin;v-text-anchor:top" o:gfxdata="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" filled="f" stroked="f">
                 <v:textbox style="layout-flow:vertical-ideographic">
                   <w:txbxContent>
                     <w:p>
@@ -3869,6 +3867,9 @@
         <w:jc w:val="right"/>
       </w:pPr>
       <w:r>
+        <w:rPr>
+          <w:noProof/>
+        </w:rPr>
         <mc:AlternateContent>
           <mc:Choice Requires="wps">
             <w:drawing>
@@ -3944,7 +3945,7 @@
           </mc:Choice>
           <mc:Fallback>
             <w:pict>
-              <v:shape w14:anchorId="431D8DA6" id="Text_x0020_Box_x0020_20" o:spid="_x0000_s1041" type="#_x0000_t202" style="position:absolute;left:0;text-align:left;margin-left:229.4pt;margin-top:8.95pt;width:45.25pt;height:18pt;z-index:251681792;visibility:visible;mso-wrap-style:square;mso-width-percent:0;mso-wrap-distance-left:9pt;mso-wrap-distance-top:0;mso-wrap-distance-right:9pt;mso-wrap-distance-bottom:0;mso-position-horizontal:absolute;mso-position-horizontal-relative:text;mso-position-vertical:absolute;mso-position-vertical-relative:text;mso-width-percent:0;mso-width-relative:margin;v-text-anchor:top" o:gfxdata="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" filled="f" stroked="f">
+              <v:shape w14:anchorId="431D8DA6" id="Text Box 20" o:spid="_x0000_s1041" type="#_x0000_t202" style="position:absolute;left:0;text-align:left;margin-left:229.4pt;margin-top:8.95pt;width:45.25pt;height:18pt;z-index:251681792;visibility:visible;mso-wrap-style:square;mso-width-percent:0;mso-wrap-distance-left:9pt;mso-wrap-distance-top:0;mso-wrap-distance-right:9pt;mso-wrap-distance-bottom:0;mso-position-horizontal:absolute;mso-position-horizontal-relative:text;mso-position-vertical:absolute;mso-position-vertical-relative:text;mso-width-percent:0;mso-width-relative:margin;v-text-anchor:top" o:gfxdata="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" filled="f" stroked="f">
                 <v:textbox>
                   <w:txbxContent>
                     <w:p>
@@ -4038,32 +4039,34 @@
       </w:r>
       <w:proofErr w:type="spellEnd"/>
       <w:r>
-        <w:t xml:space="preserve">  We ran into an error here with calculating our efficiency for our execution. The code was executing so fast </w:t>
-      </w:r>
-      <w:r>
-        <w:t>that all the data was being sent</w:t>
-      </w:r>
-      <w:r>
-        <w:t xml:space="preserve"> in less than a second, which resulted in a divide by zero error. This explains the differences in efficiency compared to transmission times </w:t>
-      </w:r>
-      <w:r>
-        <w:lastRenderedPageBreak/>
-        <w:t xml:space="preserve">for both files. The differences in the efficiency of the program of the two files is most likely due to the differences in character/ file sizes, with the possibility of minor network constraints as </w:t>
-      </w:r>
+        <w:t xml:space="preserve">  The differences in the efficiency of the program of the two files is most likely due to the differences in character/ file sizes, with the possibility of minor network constraints as well. </w:t>
+      </w:r>
+    </w:p>
+    <w:p>
+      <w:pPr>
+        <w:spacing w:line="360" w:lineRule="auto"/>
+        <w:ind w:firstLine="720"/>
+      </w:pPr>
+    </w:p>
+    <w:p>
+      <w:pPr>
+        <w:spacing w:line="360" w:lineRule="auto"/>
+      </w:pPr>
       <w:r>
         <w:rPr>
           <w:noProof/>
         </w:rPr>
+        <w:lastRenderedPageBreak/>
         <mc:AlternateContent>
           <mc:Choice Requires="wps">
             <w:drawing>
-              <wp:anchor distT="0" distB="0" distL="114300" distR="114300" simplePos="0" relativeHeight="251677696" behindDoc="0" locked="0" layoutInCell="1" allowOverlap="1" wp14:anchorId="62BD3BF6" wp14:editId="538F84A7">
+              <wp:anchor distT="0" distB="0" distL="114300" distR="114300" simplePos="0" relativeHeight="251658240" behindDoc="0" locked="0" layoutInCell="1" allowOverlap="1" wp14:anchorId="62BD3BF6" wp14:editId="1739101F">
                 <wp:simplePos x="0" y="0"/>
                 <wp:positionH relativeFrom="column">
-                  <wp:posOffset>736659</wp:posOffset>
+                  <wp:posOffset>618837</wp:posOffset>
                 </wp:positionH>
                 <wp:positionV relativeFrom="paragraph">
-                  <wp:posOffset>804545</wp:posOffset>
+                  <wp:posOffset>9814</wp:posOffset>
                 </wp:positionV>
                 <wp:extent cx="5028565" cy="230505"/>
                 <wp:effectExtent l="0" t="0" r="0" b="0"/>
@@ -4154,7 +4157,7 @@
           </mc:Choice>
           <mc:Fallback>
             <w:pict>
-              <v:shape w14:anchorId="62BD3BF6" id="Text_x0020_Box_x0020_18" o:spid="_x0000_s1042" type="#_x0000_t202" style="position:absolute;left:0;text-align:left;margin-left:58pt;margin-top:63.35pt;width:395.95pt;height:18.15pt;z-index:251677696;visibility:visible;mso-wrap-style:square;mso-width-percent:0;mso-height-percent:0;mso-wrap-distance-left:9pt;mso-wrap-distance-top:0;mso-wrap-distance-right:9pt;mso-wrap-distance-bottom:0;mso-position-horizontal:absolute;mso-position-horizontal-relative:text;mso-position-vertical:absolute;mso-position-vertical-relative:text;mso-width-percent:0;mso-height-percent:0;mso-width-relative:margin;mso-height-relative:margin;v-text-anchor:top" o:gfxdata="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" filled="f" stroked="f">
+              <v:shape w14:anchorId="62BD3BF6" id="Text Box 18" o:spid="_x0000_s1042" type="#_x0000_t202" style="position:absolute;margin-left:48.75pt;margin-top:.75pt;width:395.95pt;height:18.15pt;z-index:251658240;visibility:visible;mso-wrap-style:square;mso-width-percent:0;mso-height-percent:0;mso-wrap-distance-left:9pt;mso-wrap-distance-top:0;mso-wrap-distance-right:9pt;mso-wrap-distance-bottom:0;mso-position-horizontal:absolute;mso-position-horizontal-relative:text;mso-position-vertical:absolute;mso-position-vertical-relative:text;mso-width-percent:0;mso-height-percent:0;mso-width-relative:margin;mso-height-relative:margin;v-text-anchor:top" o:gfxdata="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" filled="f" stroked="f">
                 <v:textbox>
                   <w:txbxContent>
                     <w:p>
@@ -4193,14 +4196,6 @@
           </mc:Fallback>
         </mc:AlternateContent>
       </w:r>
-      <w:r>
-        <w:t xml:space="preserve">well. </w:t>
-      </w:r>
-    </w:p>
-    <w:p>
-      <w:pPr>
-        <w:spacing w:line="360" w:lineRule="auto"/>
-      </w:pPr>
     </w:p>
     <w:p>
       <w:pPr>
@@ -4208,6 +4203,9 @@
         <w:jc w:val="right"/>
       </w:pPr>
       <w:r>
+        <w:rPr>
+          <w:noProof/>
+        </w:rPr>
         <mc:AlternateContent>
           <mc:Choice Requires="wps">
             <w:drawing>
@@ -4283,7 +4281,7 @@
           </mc:Choice>
           <mc:Fallback>
             <w:pict>
-              <v:shape w14:anchorId="106FC5BF" id="Text_x0020_Box_x0020_11" o:spid="_x0000_s1043" type="#_x0000_t202" style="position:absolute;left:0;text-align:left;margin-left:228.5pt;margin-top:213.5pt;width:45.25pt;height:18pt;z-index:251669504;visibility:visible;mso-wrap-style:square;mso-width-percent:0;mso-wrap-distance-left:9pt;mso-wrap-distance-top:0;mso-wrap-distance-right:9pt;mso-wrap-distance-bottom:0;mso-position-horizontal:absolute;mso-position-horizontal-relative:text;mso-position-vertical:absolute;mso-position-vertical-relative:text;mso-width-percent:0;mso-width-relative:margin;v-text-anchor:top" o:gfxdata="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" filled="f" stroked="f">
+              <v:shape w14:anchorId="106FC5BF" id="Text Box 11" o:spid="_x0000_s1043" type="#_x0000_t202" style="position:absolute;left:0;text-align:left;margin-left:228.5pt;margin-top:213.5pt;width:45.25pt;height:18pt;z-index:251669504;visibility:visible;mso-wrap-style:square;mso-width-percent:0;mso-wrap-distance-left:9pt;mso-wrap-distance-top:0;mso-wrap-distance-right:9pt;mso-wrap-distance-bottom:0;mso-position-horizontal:absolute;mso-position-horizontal-relative:text;mso-position-vertical:absolute;mso-position-vertical-relative:text;mso-width-percent:0;mso-width-relative:margin;v-text-anchor:top" o:gfxdata="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" filled="f" stroked="f">
                 <v:textbox>
                   <w:txbxContent>
                     <w:p>
@@ -4301,6 +4299,9 @@
         </mc:AlternateContent>
       </w:r>
       <w:r>
+        <w:rPr>
+          <w:noProof/>
+        </w:rPr>
         <mc:AlternateContent>
           <mc:Choice Requires="wps">
             <w:drawing>
@@ -4376,7 +4377,7 @@
           </mc:Choice>
           <mc:Fallback>
             <w:pict>
-              <v:shape w14:anchorId="7180F268" id="Text_x0020_Box_x0020_10" o:spid="_x0000_s1044" type="#_x0000_t202" style="position:absolute;left:0;text-align:left;margin-left:-4.9pt;margin-top:60.25pt;width:27.05pt;height:116.8pt;rotation:180;z-index:251668480;visibility:visible;mso-wrap-style:none;mso-width-percent:0;mso-wrap-distance-left:9pt;mso-wrap-distance-top:0;mso-wrap-distance-right:9pt;mso-wrap-distance-bottom:0;mso-position-horizontal:absolute;mso-position-horizontal-relative:text;mso-position-vertical:absolute;mso-position-vertical-relative:text;mso-width-percent:0;mso-width-relative:margin;v-text-anchor:top" o:gfxdata="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" filled="f" stroked="f">
+              <v:shape w14:anchorId="7180F268" id="Text Box 10" o:spid="_x0000_s1044" type="#_x0000_t202" style="position:absolute;left:0;text-align:left;margin-left:-4.9pt;margin-top:60.25pt;width:27.05pt;height:116.8pt;rotation:180;z-index:251668480;visibility:visible;mso-wrap-style:none;mso-width-percent:0;mso-wrap-distance-left:9pt;mso-wrap-distance-top:0;mso-wrap-distance-right:9pt;mso-wrap-distance-bottom:0;mso-position-horizontal:absolute;mso-position-horizontal-relative:text;mso-position-vertical:absolute;mso-position-vertical-relative:text;mso-width-percent:0;mso-width-relative:margin;v-text-anchor:top" o:gfxdata="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" filled="f" stroked="f">
                 <v:textbox style="layout-flow:vertical-ideographic">
                   <w:txbxContent>
                     <w:p>
@@ -4436,6 +4437,8 @@
       <w:pPr>
         <w:spacing w:line="360" w:lineRule="auto"/>
       </w:pPr>
+      <w:bookmarkStart w:id="5" w:name="_GoBack"/>
+      <w:bookmarkEnd w:id="5"/>
     </w:p>
     <w:p>
       <w:pPr>
@@ -4565,7 +4568,7 @@
           </mc:Choice>
           <mc:Fallback>
             <w:pict>
-              <v:shape w14:anchorId="6C6640A4" id="Text_x0020_Box_x0020_19" o:spid="_x0000_s1045" type="#_x0000_t202" style="position:absolute;left:0;text-align:left;margin-left:58.15pt;margin-top:-17.8pt;width:395.95pt;height:18.15pt;z-index:251679744;visibility:visible;mso-wrap-style:square;mso-width-percent:0;mso-height-percent:0;mso-wrap-distance-left:9pt;mso-wrap-distance-top:0;mso-wrap-distance-right:9pt;mso-wrap-distance-bottom:0;mso-position-horizontal:absolute;mso-position-horizontal-relative:text;mso-position-vertical:absolute;mso-position-vertical-relative:text;mso-width-percent:0;mso-height-percent:0;mso-width-relative:margin;mso-height-relative:margin;v-text-anchor:top" o:gfxdata="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" filled="f" stroked="f">
+              <v:shape w14:anchorId="6C6640A4" id="Text Box 19" o:spid="_x0000_s1045" type="#_x0000_t202" style="position:absolute;left:0;text-align:left;margin-left:58.15pt;margin-top:-17.85pt;width:395.95pt;height:18.15pt;z-index:251679744;visibility:visible;mso-wrap-style:square;mso-width-percent:0;mso-height-percent:0;mso-wrap-distance-left:9pt;mso-wrap-distance-top:0;mso-wrap-distance-right:9pt;mso-wrap-distance-bottom:0;mso-position-horizontal:absolute;mso-position-horizontal-relative:text;mso-position-vertical:absolute;mso-position-vertical-relative:text;mso-width-percent:0;mso-height-percent:0;mso-width-relative:margin;mso-height-relative:margin;v-text-anchor:top" o:gfxdata="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" filled="f" stroked="f">
                 <v:textbox>
                   <w:txbxContent>
                     <w:p>
@@ -4605,6 +4608,9 @@
         </mc:AlternateContent>
       </w:r>
       <w:r>
+        <w:rPr>
+          <w:noProof/>
+        </w:rPr>
         <mc:AlternateContent>
           <mc:Choice Requires="wps">
             <w:drawing>
@@ -4679,7 +4685,7 @@
           </mc:Choice>
           <mc:Fallback>
             <w:pict>
-              <v:shape w14:anchorId="179A2DD6" id="Text_x0020_Box_x0020_12" o:spid="_x0000_s1046" type="#_x0000_t202" style="position:absolute;left:0;text-align:left;margin-left:-4.95pt;margin-top:117.2pt;width:27.05pt;height:67.85pt;rotation:180;z-index:251671552;visibility:visible;mso-wrap-style:none;mso-width-percent:0;mso-wrap-distance-left:9pt;mso-wrap-distance-top:0;mso-wrap-distance-right:9pt;mso-wrap-distance-bottom:0;mso-position-horizontal:absolute;mso-position-horizontal-relative:text;mso-position-vertical:absolute;mso-position-vertical-relative:text;mso-width-percent:0;mso-width-relative:margin;v-text-anchor:top" o:gfxdata="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" filled="f" stroked="f">
+              <v:shape w14:anchorId="179A2DD6" id="Text Box 12" o:spid="_x0000_s1046" type="#_x0000_t202" style="position:absolute;left:0;text-align:left;margin-left:-4.95pt;margin-top:117.2pt;width:27.05pt;height:67.85pt;rotation:180;z-index:251671552;visibility:visible;mso-wrap-style:none;mso-width-percent:0;mso-wrap-distance-left:9pt;mso-wrap-distance-top:0;mso-wrap-distance-right:9pt;mso-wrap-distance-bottom:0;mso-position-horizontal:absolute;mso-position-horizontal-relative:text;mso-position-vertical:absolute;mso-position-vertical-relative:text;mso-width-percent:0;mso-width-relative:margin;v-text-anchor:top" o:gfxdata="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" filled="f" stroked="f">
                 <v:textbox style="layout-flow:vertical-ideographic">
                   <w:txbxContent>
                     <w:p>
@@ -4696,6 +4702,9 @@
         </mc:AlternateContent>
       </w:r>
       <w:r>
+        <w:rPr>
+          <w:noProof/>
+        </w:rPr>
         <mc:AlternateContent>
           <mc:Choice Requires="wps">
             <w:drawing>
@@ -4771,7 +4780,7 @@
           </mc:Choice>
           <mc:Fallback>
             <w:pict>
-              <v:shape w14:anchorId="0F138E0D" id="Text_x0020_Box_x0020_13" o:spid="_x0000_s1047" type="#_x0000_t202" style="position:absolute;left:0;text-align:left;margin-left:219.9pt;margin-top:252.65pt;width:45.25pt;height:18pt;z-index:251672576;visibility:visible;mso-wrap-style:square;mso-width-percent:0;mso-wrap-distance-left:9pt;mso-wrap-distance-top:0;mso-wrap-distance-right:9pt;mso-wrap-distance-bottom:0;mso-position-horizontal:absolute;mso-position-horizontal-relative:text;mso-position-vertical:absolute;mso-position-vertical-relative:text;mso-width-percent:0;mso-width-relative:margin;v-text-anchor:top" o:gfxdata="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" filled="f" stroked="f">
+              <v:shape w14:anchorId="0F138E0D" id="Text Box 13" o:spid="_x0000_s1047" type="#_x0000_t202" style="position:absolute;left:0;text-align:left;margin-left:219.9pt;margin-top:252.65pt;width:45.25pt;height:18pt;z-index:251672576;visibility:visible;mso-wrap-style:square;mso-width-percent:0;mso-wrap-distance-left:9pt;mso-wrap-distance-top:0;mso-wrap-distance-right:9pt;mso-wrap-distance-bottom:0;mso-position-horizontal:absolute;mso-position-horizontal-relative:text;mso-position-vertical:absolute;mso-position-vertical-relative:text;mso-width-percent:0;mso-width-relative:margin;v-text-anchor:top" o:gfxdata="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" filled="f" stroked="f">
                 <v:textbox>
                   <w:txbxContent>
                     <w:p>
@@ -4901,7 +4910,7 @@
     </w:rPrDefault>
     <w:pPrDefault/>
   </w:docDefaults>
-  <w:latentStyles w:defLockedState="0" w:defUIPriority="99" w:defSemiHidden="0" w:defUnhideWhenUsed="0" w:defQFormat="0" w:count="380">
+  <w:latentStyles w:defLockedState="0" w:defUIPriority="99" w:defSemiHidden="0" w:defUnhideWhenUsed="0" w:defQFormat="0" w:count="371">
     <w:lsdException w:name="Normal" w:uiPriority="0" w:qFormat="1"/>
     <w:lsdException w:name="heading 1" w:uiPriority="9" w:qFormat="1"/>
     <w:lsdException w:name="heading 2" w:semiHidden="1" w:uiPriority="9" w:unhideWhenUsed="1" w:qFormat="1"/>
@@ -5058,15 +5067,6 @@
     <w:lsdException w:name="Balloon Text" w:semiHidden="1" w:unhideWhenUsed="1"/>
     <w:lsdException w:name="Table Grid" w:uiPriority="59"/>
     <w:lsdException w:name="Table Theme" w:semiHidden="1" w:unhideWhenUsed="1"/>
-    <w:lsdException w:name="Note Level 1" w:semiHidden="1" w:unhideWhenUsed="1"/>
-    <w:lsdException w:name="Note Level 2" w:semiHidden="1" w:unhideWhenUsed="1"/>
-    <w:lsdException w:name="Note Level 3" w:semiHidden="1" w:unhideWhenUsed="1"/>
-    <w:lsdException w:name="Note Level 4" w:semiHidden="1" w:unhideWhenUsed="1"/>
-    <w:lsdException w:name="Note Level 5" w:semiHidden="1" w:unhideWhenUsed="1"/>
-    <w:lsdException w:name="Note Level 6" w:semiHidden="1" w:unhideWhenUsed="1"/>
-    <w:lsdException w:name="Note Level 7" w:semiHidden="1" w:unhideWhenUsed="1"/>
-    <w:lsdException w:name="Note Level 8" w:semiHidden="1" w:unhideWhenUsed="1"/>
-    <w:lsdException w:name="Note Level 9" w:semiHidden="1" w:unhideWhenUsed="1"/>
     <w:lsdException w:name="Placeholder Text" w:semiHidden="1"/>
     <w:lsdException w:name="No Spacing" w:uiPriority="1" w:qFormat="1"/>
     <w:lsdException w:name="Light Shading" w:uiPriority="60"/>
@@ -5553,310 +5553,310 @@
                 <c:formatCode>General</c:formatCode>
                 <c:ptCount val="102"/>
                 <c:pt idx="0">
-                  <c:v>10018.0</c:v>
+                  <c:v>10018</c:v>
                 </c:pt>
                 <c:pt idx="1">
-                  <c:v>10001.0</c:v>
+                  <c:v>10001</c:v>
                 </c:pt>
                 <c:pt idx="2">
-                  <c:v>10001.0</c:v>
+                  <c:v>10001</c:v>
                 </c:pt>
                 <c:pt idx="3">
-                  <c:v>9999.0</c:v>
+                  <c:v>9999</c:v>
                 </c:pt>
                 <c:pt idx="4">
-                  <c:v>10001.0</c:v>
+                  <c:v>10001</c:v>
                 </c:pt>
                 <c:pt idx="5">
-                  <c:v>10003.0</c:v>
+                  <c:v>10003</c:v>
                 </c:pt>
                 <c:pt idx="6">
-                  <c:v>10003.0</c:v>
+                  <c:v>10003</c:v>
                 </c:pt>
                 <c:pt idx="7">
-                  <c:v>10003.0</c:v>
+                  <c:v>10003</c:v>
                 </c:pt>
                 <c:pt idx="8">
-                  <c:v>10079.0</c:v>
+                  <c:v>10079</c:v>
                 </c:pt>
                 <c:pt idx="9">
-                  <c:v>10004.0</c:v>
+                  <c:v>10004</c:v>
                 </c:pt>
                 <c:pt idx="10">
-                  <c:v>10137.0</c:v>
+                  <c:v>10137</c:v>
                 </c:pt>
                 <c:pt idx="11">
-                  <c:v>10000.0</c:v>
+                  <c:v>10000</c:v>
                 </c:pt>
                 <c:pt idx="12">
-                  <c:v>10053.0</c:v>
+                  <c:v>10053</c:v>
                 </c:pt>
                 <c:pt idx="13">
-                  <c:v>10004.0</c:v>
+                  <c:v>10004</c:v>
                 </c:pt>
                 <c:pt idx="14">
-                  <c:v>10001.0</c:v>
+                  <c:v>10001</c:v>
                 </c:pt>
                 <c:pt idx="15">
-                  <c:v>10004.0</c:v>
+                  <c:v>10004</c:v>
                 </c:pt>
                 <c:pt idx="16">
-                  <c:v>9999.0</c:v>
+                  <c:v>9999</c:v>
                 </c:pt>
                 <c:pt idx="17">
-                  <c:v>10005.0</c:v>
+                  <c:v>10005</c:v>
                 </c:pt>
                 <c:pt idx="18">
-                  <c:v>9998.0</c:v>
+                  <c:v>9998</c:v>
                 </c:pt>
                 <c:pt idx="19">
-                  <c:v>10000.0</c:v>
+                  <c:v>10000</c:v>
                 </c:pt>
                 <c:pt idx="20">
-                  <c:v>10001.0</c:v>
+                  <c:v>10001</c:v>
                 </c:pt>
                 <c:pt idx="21">
-                  <c:v>10003.0</c:v>
+                  <c:v>10003</c:v>
                 </c:pt>
                 <c:pt idx="22">
-                  <c:v>10004.0</c:v>
+                  <c:v>10004</c:v>
                 </c:pt>
                 <c:pt idx="23">
-                  <c:v>10109.0</c:v>
+                  <c:v>10109</c:v>
                 </c:pt>
                 <c:pt idx="24">
-                  <c:v>10002.0</c:v>
+                  <c:v>10002</c:v>
                 </c:pt>
                 <c:pt idx="25">
-                  <c:v>10004.0</c:v>
+                  <c:v>10004</c:v>
                 </c:pt>
                 <c:pt idx="26">
-                  <c:v>10003.0</c:v>
+                  <c:v>10003</c:v>
                 </c:pt>
                 <c:pt idx="27">
-                  <c:v>10001.0</c:v>
+                  <c:v>10001</c:v>
                 </c:pt>
                 <c:pt idx="28">
-                  <c:v>10202.0</c:v>
+                  <c:v>10202</c:v>
                 </c:pt>
                 <c:pt idx="29">
-                  <c:v>10002.0</c:v>
+                  <c:v>10002</c:v>
                 </c:pt>
                 <c:pt idx="30">
-                  <c:v>10003.0</c:v>
+                  <c:v>10003</c:v>
                 </c:pt>
                 <c:pt idx="31">
-                  <c:v>10003.0</c:v>
+                  <c:v>10003</c:v>
                 </c:pt>
                 <c:pt idx="32">
-                  <c:v>10002.0</c:v>
+                  <c:v>10002</c:v>
                 </c:pt>
                 <c:pt idx="33">
-                  <c:v>10002.0</c:v>
+                  <c:v>10002</c:v>
                 </c:pt>
                 <c:pt idx="34">
-                  <c:v>10004.0</c:v>
+                  <c:v>10004</c:v>
                 </c:pt>
                 <c:pt idx="35">
-                  <c:v>10005.0</c:v>
+                  <c:v>10005</c:v>
                 </c:pt>
                 <c:pt idx="36">
-                  <c:v>10002.0</c:v>
+                  <c:v>10002</c:v>
                 </c:pt>
                 <c:pt idx="37">
-                  <c:v>10001.0</c:v>
+                  <c:v>10001</c:v>
                 </c:pt>
                 <c:pt idx="38">
-                  <c:v>10007.0</c:v>
+                  <c:v>10007</c:v>
                 </c:pt>
                 <c:pt idx="39">
-                  <c:v>10003.0</c:v>
+                  <c:v>10003</c:v>
                 </c:pt>
                 <c:pt idx="40">
-                  <c:v>10002.0</c:v>
+                  <c:v>10002</c:v>
                 </c:pt>
                 <c:pt idx="41">
-                  <c:v>9991.0</c:v>
+                  <c:v>9991</c:v>
                 </c:pt>
                 <c:pt idx="42">
-                  <c:v>10003.0</c:v>
+                  <c:v>10003</c:v>
                 </c:pt>
                 <c:pt idx="43">
-                  <c:v>10002.0</c:v>
+                  <c:v>10002</c:v>
                 </c:pt>
                 <c:pt idx="44">
-                  <c:v>10001.0</c:v>
+                  <c:v>10001</c:v>
                 </c:pt>
                 <c:pt idx="45">
-                  <c:v>10012.0</c:v>
+                  <c:v>10012</c:v>
                 </c:pt>
                 <c:pt idx="46">
-                  <c:v>10002.0</c:v>
+                  <c:v>10002</c:v>
                 </c:pt>
                 <c:pt idx="47">
-                  <c:v>10003.0</c:v>
+                  <c:v>10003</c:v>
                 </c:pt>
                 <c:pt idx="48">
-                  <c:v>10002.0</c:v>
+                  <c:v>10002</c:v>
                 </c:pt>
                 <c:pt idx="49">
-                  <c:v>10002.0</c:v>
+                  <c:v>10002</c:v>
                 </c:pt>
                 <c:pt idx="50">
-                  <c:v>10003.0</c:v>
+                  <c:v>10003</c:v>
                 </c:pt>
                 <c:pt idx="51">
-                  <c:v>10002.0</c:v>
+                  <c:v>10002</c:v>
                 </c:pt>
                 <c:pt idx="52">
-                  <c:v>20357.0</c:v>
+                  <c:v>20357</c:v>
                 </c:pt>
                 <c:pt idx="53">
-                  <c:v>20573.0</c:v>
+                  <c:v>20573</c:v>
                 </c:pt>
                 <c:pt idx="54">
-                  <c:v>20328.0</c:v>
+                  <c:v>20328</c:v>
                 </c:pt>
                 <c:pt idx="55">
-                  <c:v>20129.0</c:v>
+                  <c:v>20129</c:v>
                 </c:pt>
                 <c:pt idx="56">
-                  <c:v>20148.0</c:v>
+                  <c:v>20148</c:v>
                 </c:pt>
                 <c:pt idx="57">
-                  <c:v>20264.0</c:v>
+                  <c:v>20264</c:v>
                 </c:pt>
                 <c:pt idx="58">
-                  <c:v>20225.0</c:v>
+                  <c:v>20225</c:v>
                 </c:pt>
                 <c:pt idx="59">
-                  <c:v>20189.0</c:v>
+                  <c:v>20189</c:v>
                 </c:pt>
                 <c:pt idx="60">
-                  <c:v>20141.0</c:v>
+                  <c:v>20141</c:v>
                 </c:pt>
                 <c:pt idx="61">
-                  <c:v>20233.0</c:v>
+                  <c:v>20233</c:v>
                 </c:pt>
                 <c:pt idx="62">
-                  <c:v>20111.0</c:v>
+                  <c:v>20111</c:v>
                 </c:pt>
                 <c:pt idx="63">
-                  <c:v>20101.0</c:v>
+                  <c:v>20101</c:v>
                 </c:pt>
                 <c:pt idx="64">
-                  <c:v>20083.0</c:v>
+                  <c:v>20083</c:v>
                 </c:pt>
                 <c:pt idx="65">
-                  <c:v>20083.0</c:v>
+                  <c:v>20083</c:v>
                 </c:pt>
                 <c:pt idx="66">
-                  <c:v>20091.0</c:v>
+                  <c:v>20091</c:v>
                 </c:pt>
                 <c:pt idx="67">
-                  <c:v>20106.0</c:v>
+                  <c:v>20106</c:v>
                 </c:pt>
                 <c:pt idx="68">
-                  <c:v>20104.0</c:v>
+                  <c:v>20104</c:v>
                 </c:pt>
                 <c:pt idx="69">
-                  <c:v>20166.0</c:v>
+                  <c:v>20166</c:v>
                 </c:pt>
                 <c:pt idx="70">
-                  <c:v>20154.0</c:v>
+                  <c:v>20154</c:v>
                 </c:pt>
                 <c:pt idx="71">
-                  <c:v>20084.0</c:v>
+                  <c:v>20084</c:v>
                 </c:pt>
                 <c:pt idx="72">
-                  <c:v>20167.0</c:v>
+                  <c:v>20167</c:v>
                 </c:pt>
                 <c:pt idx="73">
-                  <c:v>20169.0</c:v>
+                  <c:v>20169</c:v>
                 </c:pt>
                 <c:pt idx="74">
-                  <c:v>20107.0</c:v>
+                  <c:v>20107</c:v>
                 </c:pt>
                 <c:pt idx="75">
-                  <c:v>20366.0</c:v>
+                  <c:v>20366</c:v>
                 </c:pt>
                 <c:pt idx="76">
-                  <c:v>20190.0</c:v>
+                  <c:v>20190</c:v>
                 </c:pt>
                 <c:pt idx="77">
-                  <c:v>20165.0</c:v>
+                  <c:v>20165</c:v>
                 </c:pt>
                 <c:pt idx="78">
-                  <c:v>20108.0</c:v>
+                  <c:v>20108</c:v>
                 </c:pt>
                 <c:pt idx="79">
-                  <c:v>20115.0</c:v>
+                  <c:v>20115</c:v>
                 </c:pt>
                 <c:pt idx="80">
-                  <c:v>23025.0</c:v>
+                  <c:v>23025</c:v>
                 </c:pt>
                 <c:pt idx="81">
-                  <c:v>20086.0</c:v>
+                  <c:v>20086</c:v>
                 </c:pt>
                 <c:pt idx="82">
-                  <c:v>20080.0</c:v>
+                  <c:v>20080</c:v>
                 </c:pt>
                 <c:pt idx="83">
-                  <c:v>20104.0</c:v>
+                  <c:v>20104</c:v>
                 </c:pt>
                 <c:pt idx="84">
-                  <c:v>20123.0</c:v>
+                  <c:v>20123</c:v>
                 </c:pt>
                 <c:pt idx="85">
-                  <c:v>20075.0</c:v>
+                  <c:v>20075</c:v>
                 </c:pt>
                 <c:pt idx="86">
-                  <c:v>20086.0</c:v>
+                  <c:v>20086</c:v>
                 </c:pt>
                 <c:pt idx="87">
-                  <c:v>20288.0</c:v>
+                  <c:v>20288</c:v>
                 </c:pt>
                 <c:pt idx="88">
-                  <c:v>20118.0</c:v>
+                  <c:v>20118</c:v>
                 </c:pt>
                 <c:pt idx="89">
-                  <c:v>20165.0</c:v>
+                  <c:v>20165</c:v>
                 </c:pt>
                 <c:pt idx="90">
-                  <c:v>20088.0</c:v>
+                  <c:v>20088</c:v>
                 </c:pt>
                 <c:pt idx="91">
-                  <c:v>20087.0</c:v>
+                  <c:v>20087</c:v>
                 </c:pt>
                 <c:pt idx="92">
-                  <c:v>20079.0</c:v>
+                  <c:v>20079</c:v>
                 </c:pt>
                 <c:pt idx="93">
-                  <c:v>20168.0</c:v>
+                  <c:v>20168</c:v>
                 </c:pt>
                 <c:pt idx="94">
-                  <c:v>20085.0</c:v>
+                  <c:v>20085</c:v>
                 </c:pt>
                 <c:pt idx="95">
-                  <c:v>20089.0</c:v>
+                  <c:v>20089</c:v>
                 </c:pt>
                 <c:pt idx="96">
-                  <c:v>20077.0</c:v>
+                  <c:v>20077</c:v>
                 </c:pt>
                 <c:pt idx="97">
-                  <c:v>20105.0</c:v>
+                  <c:v>20105</c:v>
                 </c:pt>
                 <c:pt idx="98">
-                  <c:v>20074.0</c:v>
+                  <c:v>20074</c:v>
                 </c:pt>
                 <c:pt idx="99">
-                  <c:v>20107.0</c:v>
+                  <c:v>20107</c:v>
                 </c:pt>
                 <c:pt idx="100">
-                  <c:v>20121.0</c:v>
+                  <c:v>20121</c:v>
                 </c:pt>
                 <c:pt idx="101">
-                  <c:v>20080.0</c:v>
+                  <c:v>20080</c:v>
                 </c:pt>
               </c:numCache>
             </c:numRef>
@@ -5872,11 +5872,11 @@
           <c:showBubbleSize val="0"/>
         </c:dLbls>
         <c:smooth val="0"/>
-        <c:axId val="-1965495952"/>
-        <c:axId val="-1960313808"/>
+        <c:axId val="462837904"/>
+        <c:axId val="462839864"/>
       </c:lineChart>
       <c:catAx>
-        <c:axId val="-1965495952"/>
+        <c:axId val="462837904"/>
         <c:scaling>
           <c:orientation val="minMax"/>
         </c:scaling>
@@ -5936,7 +5936,7 @@
             <a:endParaRPr lang="en-US"/>
           </a:p>
         </c:txPr>
-        <c:crossAx val="-1960313808"/>
+        <c:crossAx val="462839864"/>
         <c:crosses val="autoZero"/>
         <c:auto val="1"/>
         <c:lblAlgn val="ctr"/>
@@ -5944,7 +5944,7 @@
         <c:noMultiLvlLbl val="0"/>
       </c:catAx>
       <c:valAx>
-        <c:axId val="-1960313808"/>
+        <c:axId val="462839864"/>
         <c:scaling>
           <c:orientation val="minMax"/>
         </c:scaling>
@@ -6005,7 +6005,7 @@
             <a:endParaRPr lang="en-US"/>
           </a:p>
         </c:txPr>
-        <c:crossAx val="-1965495952"/>
+        <c:crossAx val="462837904"/>
         <c:crosses val="autoZero"/>
         <c:crossBetween val="between"/>
       </c:valAx>
@@ -6143,310 +6143,310 @@
                 <c:formatCode>General</c:formatCode>
                 <c:ptCount val="102"/>
                 <c:pt idx="0">
-                  <c:v>5.0</c:v>
+                  <c:v>5</c:v>
                 </c:pt>
                 <c:pt idx="1">
-                  <c:v>5.0</c:v>
+                  <c:v>5</c:v>
                 </c:pt>
                 <c:pt idx="2">
-                  <c:v>3.0</c:v>
+                  <c:v>3</c:v>
                 </c:pt>
                 <c:pt idx="3">
-                  <c:v>4.0</c:v>
+                  <c:v>4</c:v>
                 </c:pt>
                 <c:pt idx="4">
-                  <c:v>10.0</c:v>
+                  <c:v>10</c:v>
                 </c:pt>
                 <c:pt idx="5">
-                  <c:v>4.0</c:v>
+                  <c:v>4</c:v>
                 </c:pt>
                 <c:pt idx="6">
-                  <c:v>4.0</c:v>
+                  <c:v>4</c:v>
                 </c:pt>
                 <c:pt idx="7">
-                  <c:v>4.0</c:v>
+                  <c:v>4</c:v>
                 </c:pt>
                 <c:pt idx="8">
-                  <c:v>4.0</c:v>
+                  <c:v>4</c:v>
                 </c:pt>
                 <c:pt idx="9">
-                  <c:v>3.0</c:v>
+                  <c:v>3</c:v>
                 </c:pt>
                 <c:pt idx="10">
-                  <c:v>12.0</c:v>
+                  <c:v>12</c:v>
                 </c:pt>
                 <c:pt idx="11">
-                  <c:v>3.0</c:v>
+                  <c:v>3</c:v>
                 </c:pt>
                 <c:pt idx="12">
-                  <c:v>3.0</c:v>
+                  <c:v>3</c:v>
                 </c:pt>
                 <c:pt idx="13">
-                  <c:v>3.0</c:v>
+                  <c:v>3</c:v>
                 </c:pt>
                 <c:pt idx="14">
-                  <c:v>42.0</c:v>
+                  <c:v>42</c:v>
                 </c:pt>
                 <c:pt idx="15">
-                  <c:v>26.0</c:v>
+                  <c:v>26</c:v>
                 </c:pt>
                 <c:pt idx="16">
-                  <c:v>5.0</c:v>
+                  <c:v>5</c:v>
                 </c:pt>
                 <c:pt idx="17">
-                  <c:v>4.0</c:v>
+                  <c:v>4</c:v>
                 </c:pt>
                 <c:pt idx="18">
-                  <c:v>4.0</c:v>
+                  <c:v>4</c:v>
                 </c:pt>
                 <c:pt idx="19">
-                  <c:v>3.0</c:v>
+                  <c:v>3</c:v>
                 </c:pt>
                 <c:pt idx="20">
-                  <c:v>3.0</c:v>
+                  <c:v>3</c:v>
                 </c:pt>
                 <c:pt idx="21">
-                  <c:v>3.0</c:v>
+                  <c:v>3</c:v>
                 </c:pt>
                 <c:pt idx="22">
-                  <c:v>4.0</c:v>
+                  <c:v>4</c:v>
                 </c:pt>
                 <c:pt idx="23">
-                  <c:v>7.0</c:v>
+                  <c:v>7</c:v>
                 </c:pt>
                 <c:pt idx="24">
-                  <c:v>6.0</c:v>
+                  <c:v>6</c:v>
                 </c:pt>
                 <c:pt idx="25">
-                  <c:v>55.0</c:v>
+                  <c:v>55</c:v>
                 </c:pt>
                 <c:pt idx="26">
-                  <c:v>25.0</c:v>
+                  <c:v>25</c:v>
                 </c:pt>
                 <c:pt idx="27">
-                  <c:v>6.0</c:v>
+                  <c:v>6</c:v>
                 </c:pt>
                 <c:pt idx="28">
-                  <c:v>5.0</c:v>
+                  <c:v>5</c:v>
                 </c:pt>
                 <c:pt idx="29">
-                  <c:v>3.0</c:v>
+                  <c:v>3</c:v>
                 </c:pt>
                 <c:pt idx="30">
-                  <c:v>3.0</c:v>
+                  <c:v>3</c:v>
                 </c:pt>
                 <c:pt idx="31">
-                  <c:v>3.0</c:v>
+                  <c:v>3</c:v>
                 </c:pt>
                 <c:pt idx="32">
-                  <c:v>3.0</c:v>
+                  <c:v>3</c:v>
                 </c:pt>
                 <c:pt idx="33">
-                  <c:v>2.0</c:v>
+                  <c:v>2</c:v>
                 </c:pt>
                 <c:pt idx="34">
-                  <c:v>3.0</c:v>
+                  <c:v>3</c:v>
                 </c:pt>
                 <c:pt idx="35">
-                  <c:v>4.0</c:v>
+                  <c:v>4</c:v>
                 </c:pt>
                 <c:pt idx="36">
-                  <c:v>3.0</c:v>
+                  <c:v>3</c:v>
                 </c:pt>
                 <c:pt idx="37">
-                  <c:v>3.0</c:v>
+                  <c:v>3</c:v>
                 </c:pt>
                 <c:pt idx="38">
-                  <c:v>3.0</c:v>
+                  <c:v>3</c:v>
                 </c:pt>
                 <c:pt idx="39">
-                  <c:v>3.0</c:v>
+                  <c:v>3</c:v>
                 </c:pt>
                 <c:pt idx="40">
-                  <c:v>4.0</c:v>
+                  <c:v>4</c:v>
                 </c:pt>
                 <c:pt idx="41">
-                  <c:v>3.0</c:v>
+                  <c:v>3</c:v>
                 </c:pt>
                 <c:pt idx="42">
-                  <c:v>3.0</c:v>
+                  <c:v>3</c:v>
                 </c:pt>
                 <c:pt idx="43">
-                  <c:v>3.0</c:v>
+                  <c:v>3</c:v>
                 </c:pt>
                 <c:pt idx="44">
-                  <c:v>4.0</c:v>
+                  <c:v>4</c:v>
                 </c:pt>
                 <c:pt idx="45">
-                  <c:v>3.0</c:v>
+                  <c:v>3</c:v>
                 </c:pt>
                 <c:pt idx="46">
-                  <c:v>4.0</c:v>
+                  <c:v>4</c:v>
                 </c:pt>
                 <c:pt idx="47">
-                  <c:v>3.0</c:v>
+                  <c:v>3</c:v>
                 </c:pt>
                 <c:pt idx="48">
-                  <c:v>3.0</c:v>
+                  <c:v>3</c:v>
                 </c:pt>
                 <c:pt idx="49">
-                  <c:v>3.0</c:v>
+                  <c:v>3</c:v>
                 </c:pt>
                 <c:pt idx="50">
-                  <c:v>3.0</c:v>
+                  <c:v>3</c:v>
                 </c:pt>
                 <c:pt idx="51">
-                  <c:v>4.0</c:v>
+                  <c:v>4</c:v>
                 </c:pt>
                 <c:pt idx="52">
-                  <c:v>76.0</c:v>
+                  <c:v>76</c:v>
                 </c:pt>
                 <c:pt idx="53">
-                  <c:v>93.0</c:v>
+                  <c:v>93</c:v>
                 </c:pt>
                 <c:pt idx="54">
-                  <c:v>62.0</c:v>
+                  <c:v>62</c:v>
                 </c:pt>
                 <c:pt idx="55">
-                  <c:v>123.0</c:v>
+                  <c:v>123</c:v>
                 </c:pt>
                 <c:pt idx="56">
-                  <c:v>106.0</c:v>
+                  <c:v>106</c:v>
                 </c:pt>
                 <c:pt idx="57">
-                  <c:v>120.0</c:v>
+                  <c:v>120</c:v>
                 </c:pt>
                 <c:pt idx="58">
-                  <c:v>63.0</c:v>
+                  <c:v>63</c:v>
                 </c:pt>
                 <c:pt idx="59">
-                  <c:v>86.0</c:v>
+                  <c:v>86</c:v>
                 </c:pt>
                 <c:pt idx="60">
-                  <c:v>78.0</c:v>
+                  <c:v>78</c:v>
                 </c:pt>
                 <c:pt idx="61">
-                  <c:v>126.0</c:v>
+                  <c:v>126</c:v>
                 </c:pt>
                 <c:pt idx="62">
-                  <c:v>63.0</c:v>
+                  <c:v>63</c:v>
                 </c:pt>
                 <c:pt idx="63">
-                  <c:v>63.0</c:v>
+                  <c:v>63</c:v>
                 </c:pt>
                 <c:pt idx="64">
-                  <c:v>69.0</c:v>
+                  <c:v>69</c:v>
                 </c:pt>
                 <c:pt idx="65">
-                  <c:v>76.0</c:v>
+                  <c:v>76</c:v>
                 </c:pt>
                 <c:pt idx="66">
-                  <c:v>64.0</c:v>
+                  <c:v>64</c:v>
                 </c:pt>
                 <c:pt idx="67">
-                  <c:v>61.0</c:v>
+                  <c:v>61</c:v>
                 </c:pt>
                 <c:pt idx="68">
-                  <c:v>72.0</c:v>
+                  <c:v>72</c:v>
                 </c:pt>
                 <c:pt idx="69">
-                  <c:v>72.0</c:v>
+                  <c:v>72</c:v>
                 </c:pt>
                 <c:pt idx="70">
-                  <c:v>61.0</c:v>
+                  <c:v>61</c:v>
                 </c:pt>
                 <c:pt idx="71">
-                  <c:v>63.0</c:v>
+                  <c:v>63</c:v>
                 </c:pt>
                 <c:pt idx="72">
-                  <c:v>61.0</c:v>
+                  <c:v>61</c:v>
                 </c:pt>
                 <c:pt idx="73">
-                  <c:v>62.0</c:v>
+                  <c:v>62</c:v>
                 </c:pt>
                 <c:pt idx="74">
-                  <c:v>75.0</c:v>
+                  <c:v>75</c:v>
                 </c:pt>
                 <c:pt idx="75">
-                  <c:v>91.0</c:v>
+                  <c:v>91</c:v>
                 </c:pt>
                 <c:pt idx="76">
-                  <c:v>72.0</c:v>
+                  <c:v>72</c:v>
                 </c:pt>
                 <c:pt idx="77">
-                  <c:v>72.0</c:v>
+                  <c:v>72</c:v>
                 </c:pt>
                 <c:pt idx="78">
-                  <c:v>66.0</c:v>
+                  <c:v>66</c:v>
                 </c:pt>
                 <c:pt idx="79">
-                  <c:v>63.0</c:v>
+                  <c:v>63</c:v>
                 </c:pt>
                 <c:pt idx="80">
-                  <c:v>69.0</c:v>
+                  <c:v>69</c:v>
                 </c:pt>
                 <c:pt idx="81">
-                  <c:v>62.0</c:v>
+                  <c:v>62</c:v>
                 </c:pt>
                 <c:pt idx="82">
-                  <c:v>63.0</c:v>
+                  <c:v>63</c:v>
                 </c:pt>
                 <c:pt idx="83">
-                  <c:v>64.0</c:v>
+                  <c:v>64</c:v>
                 </c:pt>
                 <c:pt idx="84">
-                  <c:v>99.0</c:v>
+                  <c:v>99</c:v>
                 </c:pt>
                 <c:pt idx="85">
-                  <c:v>67.0</c:v>
+                  <c:v>67</c:v>
                 </c:pt>
                 <c:pt idx="86">
-                  <c:v>70.0</c:v>
+                  <c:v>70</c:v>
                 </c:pt>
                 <c:pt idx="87">
-                  <c:v>64.0</c:v>
+                  <c:v>64</c:v>
                 </c:pt>
                 <c:pt idx="88">
-                  <c:v>73.0</c:v>
+                  <c:v>73</c:v>
                 </c:pt>
                 <c:pt idx="89">
-                  <c:v>81.0</c:v>
+                  <c:v>81</c:v>
                 </c:pt>
                 <c:pt idx="90">
-                  <c:v>65.0</c:v>
+                  <c:v>65</c:v>
                 </c:pt>
                 <c:pt idx="91">
-                  <c:v>60.0</c:v>
+                  <c:v>60</c:v>
                 </c:pt>
                 <c:pt idx="92">
-                  <c:v>100.0</c:v>
+                  <c:v>100</c:v>
                 </c:pt>
                 <c:pt idx="93">
-                  <c:v>82.0</c:v>
+                  <c:v>82</c:v>
                 </c:pt>
                 <c:pt idx="94">
-                  <c:v>73.0</c:v>
+                  <c:v>73</c:v>
                 </c:pt>
                 <c:pt idx="95">
-                  <c:v>61.0</c:v>
+                  <c:v>61</c:v>
                 </c:pt>
                 <c:pt idx="96">
-                  <c:v>61.0</c:v>
+                  <c:v>61</c:v>
                 </c:pt>
                 <c:pt idx="97">
-                  <c:v>97.0</c:v>
+                  <c:v>97</c:v>
                 </c:pt>
                 <c:pt idx="98">
-                  <c:v>64.0</c:v>
+                  <c:v>64</c:v>
                 </c:pt>
                 <c:pt idx="99">
-                  <c:v>88.0</c:v>
+                  <c:v>88</c:v>
                 </c:pt>
                 <c:pt idx="100">
-                  <c:v>76.0</c:v>
+                  <c:v>76</c:v>
                 </c:pt>
                 <c:pt idx="101">
-                  <c:v>72.0</c:v>
+                  <c:v>72</c:v>
                 </c:pt>
               </c:numCache>
             </c:numRef>
@@ -6462,11 +6462,11 @@
           <c:showBubbleSize val="0"/>
         </c:dLbls>
         <c:smooth val="0"/>
-        <c:axId val="-1958322208"/>
-        <c:axId val="-1965298064"/>
+        <c:axId val="232058664"/>
+        <c:axId val="232057880"/>
       </c:lineChart>
       <c:catAx>
-        <c:axId val="-1958322208"/>
+        <c:axId val="232058664"/>
         <c:scaling>
           <c:orientation val="minMax"/>
         </c:scaling>
@@ -6526,7 +6526,7 @@
             <a:endParaRPr lang="en-US"/>
           </a:p>
         </c:txPr>
-        <c:crossAx val="-1965298064"/>
+        <c:crossAx val="232057880"/>
         <c:crosses val="autoZero"/>
         <c:auto val="1"/>
         <c:lblAlgn val="ctr"/>
@@ -6534,7 +6534,7 @@
         <c:noMultiLvlLbl val="0"/>
       </c:catAx>
       <c:valAx>
-        <c:axId val="-1965298064"/>
+        <c:axId val="232057880"/>
         <c:scaling>
           <c:orientation val="minMax"/>
         </c:scaling>
@@ -6595,7 +6595,7 @@
             <a:endParaRPr lang="en-US"/>
           </a:p>
         </c:txPr>
-        <c:crossAx val="-1958322208"/>
+        <c:crossAx val="232058664"/>
         <c:crosses val="autoZero"/>
         <c:crossBetween val="between"/>
       </c:valAx>
@@ -6738,310 +6738,310 @@
                 <c:formatCode>General</c:formatCode>
                 <c:ptCount val="102"/>
                 <c:pt idx="0">
-                  <c:v>248.0</c:v>
+                  <c:v>248</c:v>
                 </c:pt>
                 <c:pt idx="1">
-                  <c:v>267.0</c:v>
+                  <c:v>267</c:v>
                 </c:pt>
                 <c:pt idx="2">
-                  <c:v>267.0</c:v>
+                  <c:v>267</c:v>
                 </c:pt>
                 <c:pt idx="3">
-                  <c:v>267.0</c:v>
+                  <c:v>267</c:v>
                 </c:pt>
                 <c:pt idx="4">
-                  <c:v>254.0</c:v>
+                  <c:v>254</c:v>
                 </c:pt>
                 <c:pt idx="5">
-                  <c:v>267.0</c:v>
+                  <c:v>267</c:v>
                 </c:pt>
                 <c:pt idx="6">
-                  <c:v>267.0</c:v>
+                  <c:v>267</c:v>
                 </c:pt>
                 <c:pt idx="7">
-                  <c:v>267.0</c:v>
+                  <c:v>267</c:v>
                 </c:pt>
                 <c:pt idx="8">
-                  <c:v>267.0</c:v>
+                  <c:v>267</c:v>
                 </c:pt>
                 <c:pt idx="9">
-                  <c:v>267.0</c:v>
+                  <c:v>267</c:v>
                 </c:pt>
                 <c:pt idx="10">
-                  <c:v>267.0</c:v>
+                  <c:v>267</c:v>
                 </c:pt>
                 <c:pt idx="11">
-                  <c:v>267.0</c:v>
+                  <c:v>267</c:v>
                 </c:pt>
                 <c:pt idx="12">
-                  <c:v>267.0</c:v>
+                  <c:v>267</c:v>
                 </c:pt>
                 <c:pt idx="13">
-                  <c:v>267.0</c:v>
+                  <c:v>267</c:v>
                 </c:pt>
                 <c:pt idx="14">
-                  <c:v>267.0</c:v>
+                  <c:v>267</c:v>
                 </c:pt>
                 <c:pt idx="15">
-                  <c:v>267.0</c:v>
+                  <c:v>267</c:v>
                 </c:pt>
                 <c:pt idx="16">
-                  <c:v>267.0</c:v>
+                  <c:v>267</c:v>
                 </c:pt>
                 <c:pt idx="17">
-                  <c:v>267.0</c:v>
+                  <c:v>267</c:v>
                 </c:pt>
                 <c:pt idx="18">
-                  <c:v>267.0</c:v>
+                  <c:v>267</c:v>
                 </c:pt>
                 <c:pt idx="19">
-                  <c:v>267.0</c:v>
+                  <c:v>267</c:v>
                 </c:pt>
                 <c:pt idx="20">
-                  <c:v>267.0</c:v>
+                  <c:v>267</c:v>
                 </c:pt>
                 <c:pt idx="21">
-                  <c:v>267.0</c:v>
+                  <c:v>267</c:v>
                 </c:pt>
                 <c:pt idx="22">
-                  <c:v>267.0</c:v>
+                  <c:v>267</c:v>
                 </c:pt>
                 <c:pt idx="23">
-                  <c:v>267.0</c:v>
+                  <c:v>267</c:v>
                 </c:pt>
                 <c:pt idx="24">
-                  <c:v>267.0</c:v>
+                  <c:v>267</c:v>
                 </c:pt>
                 <c:pt idx="25">
-                  <c:v>267.0</c:v>
+                  <c:v>267</c:v>
                 </c:pt>
                 <c:pt idx="26">
-                  <c:v>267.0</c:v>
+                  <c:v>267</c:v>
                 </c:pt>
                 <c:pt idx="27">
-                  <c:v>267.0</c:v>
+                  <c:v>267</c:v>
                 </c:pt>
                 <c:pt idx="28">
-                  <c:v>267.0</c:v>
+                  <c:v>267</c:v>
                 </c:pt>
                 <c:pt idx="29">
-                  <c:v>267.0</c:v>
+                  <c:v>267</c:v>
                 </c:pt>
                 <c:pt idx="30">
-                  <c:v>267.0</c:v>
+                  <c:v>267</c:v>
                 </c:pt>
                 <c:pt idx="31">
-                  <c:v>267.0</c:v>
+                  <c:v>267</c:v>
                 </c:pt>
                 <c:pt idx="32">
-                  <c:v>267.0</c:v>
+                  <c:v>267</c:v>
                 </c:pt>
                 <c:pt idx="33">
-                  <c:v>267.0</c:v>
+                  <c:v>267</c:v>
                 </c:pt>
                 <c:pt idx="34">
-                  <c:v>267.0</c:v>
+                  <c:v>267</c:v>
                 </c:pt>
                 <c:pt idx="35">
-                  <c:v>267.0</c:v>
+                  <c:v>267</c:v>
                 </c:pt>
                 <c:pt idx="36">
-                  <c:v>267.0</c:v>
+                  <c:v>267</c:v>
                 </c:pt>
                 <c:pt idx="37">
-                  <c:v>267.0</c:v>
+                  <c:v>267</c:v>
                 </c:pt>
                 <c:pt idx="38">
-                  <c:v>267.0</c:v>
+                  <c:v>267</c:v>
                 </c:pt>
                 <c:pt idx="39">
-                  <c:v>267.0</c:v>
+                  <c:v>267</c:v>
                 </c:pt>
                 <c:pt idx="40">
-                  <c:v>267.0</c:v>
+                  <c:v>267</c:v>
                 </c:pt>
                 <c:pt idx="41">
-                  <c:v>267.0</c:v>
+                  <c:v>267</c:v>
                 </c:pt>
                 <c:pt idx="42">
-                  <c:v>267.0</c:v>
+                  <c:v>267</c:v>
                 </c:pt>
                 <c:pt idx="43">
-                  <c:v>267.0</c:v>
+                  <c:v>267</c:v>
                 </c:pt>
                 <c:pt idx="44">
-                  <c:v>267.0</c:v>
+                  <c:v>267</c:v>
                 </c:pt>
                 <c:pt idx="45">
-                  <c:v>267.0</c:v>
+                  <c:v>267</c:v>
                 </c:pt>
                 <c:pt idx="46">
-                  <c:v>267.0</c:v>
+                  <c:v>267</c:v>
                 </c:pt>
                 <c:pt idx="47">
-                  <c:v>267.0</c:v>
+                  <c:v>267</c:v>
                 </c:pt>
                 <c:pt idx="48">
-                  <c:v>267.0</c:v>
+                  <c:v>267</c:v>
                 </c:pt>
                 <c:pt idx="49">
-                  <c:v>267.0</c:v>
+                  <c:v>267</c:v>
                 </c:pt>
                 <c:pt idx="50">
-                  <c:v>267.0</c:v>
+                  <c:v>267</c:v>
                 </c:pt>
                 <c:pt idx="51">
-                  <c:v>267.0</c:v>
+                  <c:v>267</c:v>
                 </c:pt>
                 <c:pt idx="52">
-                  <c:v>535.0</c:v>
+                  <c:v>535</c:v>
                 </c:pt>
                 <c:pt idx="53">
-                  <c:v>535.0</c:v>
+                  <c:v>535</c:v>
                 </c:pt>
                 <c:pt idx="54">
-                  <c:v>535.0</c:v>
+                  <c:v>535</c:v>
                 </c:pt>
                 <c:pt idx="55">
-                  <c:v>535.0</c:v>
+                  <c:v>535</c:v>
                 </c:pt>
                 <c:pt idx="56">
-                  <c:v>535.0</c:v>
+                  <c:v>535</c:v>
                 </c:pt>
                 <c:pt idx="57">
-                  <c:v>535.0</c:v>
+                  <c:v>535</c:v>
                 </c:pt>
                 <c:pt idx="58">
-                  <c:v>535.0</c:v>
+                  <c:v>535</c:v>
                 </c:pt>
                 <c:pt idx="59">
-                  <c:v>535.0</c:v>
+                  <c:v>535</c:v>
                 </c:pt>
                 <c:pt idx="60">
-                  <c:v>535.0</c:v>
+                  <c:v>535</c:v>
                 </c:pt>
                 <c:pt idx="61">
-                  <c:v>535.0</c:v>
+                  <c:v>535</c:v>
                 </c:pt>
                 <c:pt idx="62">
-                  <c:v>535.0</c:v>
+                  <c:v>535</c:v>
                 </c:pt>
                 <c:pt idx="63">
-                  <c:v>535.0</c:v>
+                  <c:v>535</c:v>
                 </c:pt>
                 <c:pt idx="64">
-                  <c:v>535.0</c:v>
+                  <c:v>535</c:v>
                 </c:pt>
                 <c:pt idx="65">
-                  <c:v>535.0</c:v>
+                  <c:v>535</c:v>
                 </c:pt>
                 <c:pt idx="66">
-                  <c:v>535.0</c:v>
+                  <c:v>535</c:v>
                 </c:pt>
                 <c:pt idx="67">
-                  <c:v>535.0</c:v>
+                  <c:v>535</c:v>
                 </c:pt>
                 <c:pt idx="68">
-                  <c:v>535.0</c:v>
+                  <c:v>535</c:v>
                 </c:pt>
                 <c:pt idx="69">
-                  <c:v>535.0</c:v>
+                  <c:v>535</c:v>
                 </c:pt>
                 <c:pt idx="70">
-                  <c:v>535.0</c:v>
+                  <c:v>535</c:v>
                 </c:pt>
                 <c:pt idx="71">
-                  <c:v>535.0</c:v>
+                  <c:v>535</c:v>
                 </c:pt>
                 <c:pt idx="72">
-                  <c:v>535.0</c:v>
+                  <c:v>535</c:v>
                 </c:pt>
                 <c:pt idx="73">
-                  <c:v>535.0</c:v>
+                  <c:v>535</c:v>
                 </c:pt>
                 <c:pt idx="74">
-                  <c:v>535.0</c:v>
+                  <c:v>535</c:v>
                 </c:pt>
                 <c:pt idx="75">
-                  <c:v>535.0</c:v>
+                  <c:v>535</c:v>
                 </c:pt>
                 <c:pt idx="76">
-                  <c:v>535.0</c:v>
+                  <c:v>535</c:v>
                 </c:pt>
                 <c:pt idx="77">
-                  <c:v>535.0</c:v>
+                  <c:v>535</c:v>
                 </c:pt>
                 <c:pt idx="78">
-                  <c:v>535.0</c:v>
+                  <c:v>535</c:v>
                 </c:pt>
                 <c:pt idx="79">
-                  <c:v>535.0</c:v>
+                  <c:v>535</c:v>
                 </c:pt>
                 <c:pt idx="80">
-                  <c:v>535.0</c:v>
+                  <c:v>535</c:v>
                 </c:pt>
                 <c:pt idx="81">
-                  <c:v>535.0</c:v>
+                  <c:v>535</c:v>
                 </c:pt>
                 <c:pt idx="82">
-                  <c:v>535.0</c:v>
+                  <c:v>535</c:v>
                 </c:pt>
                 <c:pt idx="83">
-                  <c:v>535.0</c:v>
+                  <c:v>535</c:v>
                 </c:pt>
                 <c:pt idx="84">
-                  <c:v>523.0</c:v>
+                  <c:v>523</c:v>
                 </c:pt>
                 <c:pt idx="85">
-                  <c:v>535.0</c:v>
+                  <c:v>535</c:v>
                 </c:pt>
                 <c:pt idx="86">
-                  <c:v>535.0</c:v>
+                  <c:v>535</c:v>
                 </c:pt>
                 <c:pt idx="87">
-                  <c:v>535.0</c:v>
+                  <c:v>535</c:v>
                 </c:pt>
                 <c:pt idx="88">
-                  <c:v>535.0</c:v>
+                  <c:v>535</c:v>
                 </c:pt>
                 <c:pt idx="89">
-                  <c:v>535.0</c:v>
+                  <c:v>535</c:v>
                 </c:pt>
                 <c:pt idx="90">
-                  <c:v>535.0</c:v>
+                  <c:v>535</c:v>
                 </c:pt>
                 <c:pt idx="91">
-                  <c:v>535.0</c:v>
+                  <c:v>535</c:v>
                 </c:pt>
                 <c:pt idx="92">
-                  <c:v>535.0</c:v>
+                  <c:v>535</c:v>
                 </c:pt>
                 <c:pt idx="93">
-                  <c:v>535.0</c:v>
+                  <c:v>535</c:v>
                 </c:pt>
                 <c:pt idx="94">
-                  <c:v>535.0</c:v>
+                  <c:v>535</c:v>
                 </c:pt>
                 <c:pt idx="95">
-                  <c:v>535.0</c:v>
+                  <c:v>535</c:v>
                 </c:pt>
                 <c:pt idx="96">
-                  <c:v>535.0</c:v>
+                  <c:v>535</c:v>
                 </c:pt>
                 <c:pt idx="97">
-                  <c:v>535.0</c:v>
+                  <c:v>535</c:v>
                 </c:pt>
                 <c:pt idx="98">
-                  <c:v>535.0</c:v>
+                  <c:v>535</c:v>
                 </c:pt>
                 <c:pt idx="99">
-                  <c:v>535.0</c:v>
+                  <c:v>535</c:v>
                 </c:pt>
                 <c:pt idx="100">
-                  <c:v>535.0</c:v>
+                  <c:v>535</c:v>
                 </c:pt>
                 <c:pt idx="101">
-                  <c:v>535.0</c:v>
+                  <c:v>535</c:v>
                 </c:pt>
               </c:numCache>
             </c:numRef>
@@ -7057,11 +7057,11 @@
           <c:showBubbleSize val="0"/>
         </c:dLbls>
         <c:smooth val="0"/>
-        <c:axId val="-1965473312"/>
-        <c:axId val="-1969060624"/>
+        <c:axId val="232058272"/>
+        <c:axId val="232059840"/>
       </c:lineChart>
       <c:catAx>
-        <c:axId val="-1965473312"/>
+        <c:axId val="232058272"/>
         <c:scaling>
           <c:orientation val="minMax"/>
         </c:scaling>
@@ -7121,7 +7121,7 @@
             <a:endParaRPr lang="en-US"/>
           </a:p>
         </c:txPr>
-        <c:crossAx val="-1969060624"/>
+        <c:crossAx val="232059840"/>
         <c:crosses val="autoZero"/>
         <c:auto val="1"/>
         <c:lblAlgn val="ctr"/>
@@ -7129,7 +7129,7 @@
         <c:noMultiLvlLbl val="0"/>
       </c:catAx>
       <c:valAx>
-        <c:axId val="-1969060624"/>
+        <c:axId val="232059840"/>
         <c:scaling>
           <c:orientation val="minMax"/>
         </c:scaling>
@@ -7190,7 +7190,7 @@
             <a:endParaRPr lang="en-US"/>
           </a:p>
         </c:txPr>
-        <c:crossAx val="-1965473312"/>
+        <c:crossAx val="232058272"/>
         <c:crosses val="autoZero"/>
         <c:crossBetween val="between"/>
       </c:valAx>
@@ -7363,310 +7363,310 @@
                 <c:formatCode>General</c:formatCode>
                 <c:ptCount val="102"/>
                 <c:pt idx="0">
-                  <c:v>267.0</c:v>
+                  <c:v>267</c:v>
                 </c:pt>
                 <c:pt idx="1">
-                  <c:v>267.0</c:v>
+                  <c:v>267</c:v>
                 </c:pt>
                 <c:pt idx="2">
-                  <c:v>267.0</c:v>
+                  <c:v>267</c:v>
                 </c:pt>
                 <c:pt idx="3">
-                  <c:v>267.0</c:v>
+                  <c:v>267</c:v>
                 </c:pt>
                 <c:pt idx="4">
-                  <c:v>267.0</c:v>
+                  <c:v>267</c:v>
                 </c:pt>
                 <c:pt idx="5">
-                  <c:v>267.0</c:v>
+                  <c:v>267</c:v>
                 </c:pt>
                 <c:pt idx="6">
-                  <c:v>267.0</c:v>
+                  <c:v>267</c:v>
                 </c:pt>
                 <c:pt idx="7">
-                  <c:v>267.0</c:v>
+                  <c:v>267</c:v>
                 </c:pt>
                 <c:pt idx="8">
-                  <c:v>267.0</c:v>
+                  <c:v>267</c:v>
                 </c:pt>
                 <c:pt idx="9">
-                  <c:v>267.0</c:v>
+                  <c:v>267</c:v>
                 </c:pt>
                 <c:pt idx="10">
-                  <c:v>267.0</c:v>
+                  <c:v>267</c:v>
                 </c:pt>
                 <c:pt idx="11">
-                  <c:v>267.0</c:v>
+                  <c:v>267</c:v>
                 </c:pt>
                 <c:pt idx="12">
-                  <c:v>267.0</c:v>
+                  <c:v>267</c:v>
                 </c:pt>
                 <c:pt idx="13">
-                  <c:v>267.0</c:v>
+                  <c:v>267</c:v>
                 </c:pt>
                 <c:pt idx="14">
-                  <c:v>267.0</c:v>
+                  <c:v>267</c:v>
                 </c:pt>
                 <c:pt idx="15">
-                  <c:v>267.0</c:v>
+                  <c:v>267</c:v>
                 </c:pt>
                 <c:pt idx="16">
-                  <c:v>267.0</c:v>
+                  <c:v>267</c:v>
                 </c:pt>
                 <c:pt idx="17">
-                  <c:v>267.0</c:v>
+                  <c:v>267</c:v>
                 </c:pt>
                 <c:pt idx="18">
-                  <c:v>267.0</c:v>
+                  <c:v>267</c:v>
                 </c:pt>
                 <c:pt idx="19">
-                  <c:v>267.0</c:v>
+                  <c:v>267</c:v>
                 </c:pt>
                 <c:pt idx="20">
-                  <c:v>267.0</c:v>
+                  <c:v>267</c:v>
                 </c:pt>
                 <c:pt idx="21">
-                  <c:v>267.0</c:v>
+                  <c:v>267</c:v>
                 </c:pt>
                 <c:pt idx="22">
-                  <c:v>267.0</c:v>
+                  <c:v>267</c:v>
                 </c:pt>
                 <c:pt idx="23">
-                  <c:v>267.0</c:v>
+                  <c:v>267</c:v>
                 </c:pt>
                 <c:pt idx="24">
-                  <c:v>267.0</c:v>
+                  <c:v>267</c:v>
                 </c:pt>
                 <c:pt idx="25">
-                  <c:v>267.0</c:v>
+                  <c:v>267</c:v>
                 </c:pt>
                 <c:pt idx="26">
-                  <c:v>267.0</c:v>
+                  <c:v>267</c:v>
                 </c:pt>
                 <c:pt idx="27">
-                  <c:v>267.0</c:v>
+                  <c:v>267</c:v>
                 </c:pt>
                 <c:pt idx="28">
-                  <c:v>267.0</c:v>
+                  <c:v>267</c:v>
                 </c:pt>
                 <c:pt idx="29">
-                  <c:v>267.0</c:v>
+                  <c:v>267</c:v>
                 </c:pt>
                 <c:pt idx="30">
-                  <c:v>267.0</c:v>
+                  <c:v>267</c:v>
                 </c:pt>
                 <c:pt idx="31">
-                  <c:v>267.0</c:v>
+                  <c:v>267</c:v>
                 </c:pt>
                 <c:pt idx="32">
-                  <c:v>267.0</c:v>
+                  <c:v>267</c:v>
                 </c:pt>
                 <c:pt idx="33">
-                  <c:v>267.0</c:v>
+                  <c:v>267</c:v>
                 </c:pt>
                 <c:pt idx="34">
-                  <c:v>267.0</c:v>
+                  <c:v>267</c:v>
                 </c:pt>
                 <c:pt idx="35">
-                  <c:v>267.0</c:v>
+                  <c:v>267</c:v>
                 </c:pt>
                 <c:pt idx="36">
-                  <c:v>267.0</c:v>
+                  <c:v>267</c:v>
                 </c:pt>
                 <c:pt idx="37">
-                  <c:v>267.0</c:v>
+                  <c:v>267</c:v>
                 </c:pt>
                 <c:pt idx="38">
-                  <c:v>267.0</c:v>
+                  <c:v>267</c:v>
                 </c:pt>
                 <c:pt idx="39">
-                  <c:v>267.0</c:v>
+                  <c:v>267</c:v>
                 </c:pt>
                 <c:pt idx="40">
-                  <c:v>267.0</c:v>
+                  <c:v>267</c:v>
                 </c:pt>
                 <c:pt idx="41">
-                  <c:v>267.0</c:v>
+                  <c:v>267</c:v>
                 </c:pt>
                 <c:pt idx="42">
-                  <c:v>267.0</c:v>
+                  <c:v>267</c:v>
                 </c:pt>
                 <c:pt idx="43">
-                  <c:v>267.0</c:v>
+                  <c:v>267</c:v>
                 </c:pt>
                 <c:pt idx="44">
-                  <c:v>267.0</c:v>
+                  <c:v>267</c:v>
                 </c:pt>
                 <c:pt idx="45">
-                  <c:v>267.0</c:v>
+                  <c:v>267</c:v>
                 </c:pt>
                 <c:pt idx="46">
-                  <c:v>267.0</c:v>
+                  <c:v>267</c:v>
                 </c:pt>
                 <c:pt idx="47">
-                  <c:v>267.0</c:v>
+                  <c:v>267</c:v>
                 </c:pt>
                 <c:pt idx="48">
-                  <c:v>267.0</c:v>
+                  <c:v>267</c:v>
                 </c:pt>
                 <c:pt idx="49">
-                  <c:v>267.0</c:v>
+                  <c:v>267</c:v>
                 </c:pt>
                 <c:pt idx="50">
-                  <c:v>267.0</c:v>
+                  <c:v>267</c:v>
                 </c:pt>
                 <c:pt idx="51">
-                  <c:v>267.0</c:v>
+                  <c:v>267</c:v>
                 </c:pt>
                 <c:pt idx="52">
-                  <c:v>535.0</c:v>
+                  <c:v>535</c:v>
                 </c:pt>
                 <c:pt idx="53">
-                  <c:v>535.0</c:v>
+                  <c:v>535</c:v>
                 </c:pt>
                 <c:pt idx="54">
-                  <c:v>535.0</c:v>
+                  <c:v>535</c:v>
                 </c:pt>
                 <c:pt idx="55">
-                  <c:v>535.0</c:v>
+                  <c:v>535</c:v>
                 </c:pt>
                 <c:pt idx="56">
-                  <c:v>535.0</c:v>
+                  <c:v>535</c:v>
                 </c:pt>
                 <c:pt idx="57">
-                  <c:v>535.0</c:v>
+                  <c:v>535</c:v>
                 </c:pt>
                 <c:pt idx="58">
-                  <c:v>535.0</c:v>
+                  <c:v>535</c:v>
                 </c:pt>
                 <c:pt idx="59">
-                  <c:v>535.0</c:v>
+                  <c:v>535</c:v>
                 </c:pt>
                 <c:pt idx="60">
-                  <c:v>535.0</c:v>
+                  <c:v>535</c:v>
                 </c:pt>
                 <c:pt idx="61">
-                  <c:v>535.0</c:v>
+                  <c:v>535</c:v>
                 </c:pt>
                 <c:pt idx="62">
-                  <c:v>535.0</c:v>
+                  <c:v>535</c:v>
                 </c:pt>
                 <c:pt idx="63">
-                  <c:v>535.0</c:v>
+                  <c:v>535</c:v>
                 </c:pt>
                 <c:pt idx="64">
-                  <c:v>535.0</c:v>
+                  <c:v>535</c:v>
                 </c:pt>
                 <c:pt idx="65">
-                  <c:v>535.0</c:v>
+                  <c:v>535</c:v>
                 </c:pt>
                 <c:pt idx="66">
-                  <c:v>535.0</c:v>
+                  <c:v>535</c:v>
                 </c:pt>
                 <c:pt idx="67">
-                  <c:v>535.0</c:v>
+                  <c:v>535</c:v>
                 </c:pt>
                 <c:pt idx="68">
-                  <c:v>535.0</c:v>
+                  <c:v>535</c:v>
                 </c:pt>
                 <c:pt idx="69">
-                  <c:v>535.0</c:v>
+                  <c:v>535</c:v>
                 </c:pt>
                 <c:pt idx="70">
-                  <c:v>535.0</c:v>
+                  <c:v>535</c:v>
                 </c:pt>
                 <c:pt idx="71">
-                  <c:v>535.0</c:v>
+                  <c:v>535</c:v>
                 </c:pt>
                 <c:pt idx="72">
-                  <c:v>535.0</c:v>
+                  <c:v>535</c:v>
                 </c:pt>
                 <c:pt idx="73">
-                  <c:v>535.0</c:v>
+                  <c:v>535</c:v>
                 </c:pt>
                 <c:pt idx="74">
-                  <c:v>535.0</c:v>
+                  <c:v>535</c:v>
                 </c:pt>
                 <c:pt idx="75">
-                  <c:v>535.0</c:v>
+                  <c:v>535</c:v>
                 </c:pt>
                 <c:pt idx="76">
-                  <c:v>535.0</c:v>
+                  <c:v>535</c:v>
                 </c:pt>
                 <c:pt idx="77">
-                  <c:v>535.0</c:v>
+                  <c:v>535</c:v>
                 </c:pt>
                 <c:pt idx="78">
-                  <c:v>535.0</c:v>
+                  <c:v>535</c:v>
                 </c:pt>
                 <c:pt idx="79">
-                  <c:v>535.0</c:v>
+                  <c:v>535</c:v>
                 </c:pt>
                 <c:pt idx="80">
-                  <c:v>535.0</c:v>
+                  <c:v>535</c:v>
                 </c:pt>
                 <c:pt idx="81">
-                  <c:v>535.0</c:v>
+                  <c:v>535</c:v>
                 </c:pt>
                 <c:pt idx="82">
-                  <c:v>535.0</c:v>
+                  <c:v>535</c:v>
                 </c:pt>
                 <c:pt idx="83">
-                  <c:v>535.0</c:v>
+                  <c:v>535</c:v>
                 </c:pt>
                 <c:pt idx="84">
-                  <c:v>535.0</c:v>
+                  <c:v>535</c:v>
                 </c:pt>
                 <c:pt idx="85">
-                  <c:v>535.0</c:v>
+                  <c:v>535</c:v>
                 </c:pt>
                 <c:pt idx="86">
-                  <c:v>535.0</c:v>
+                  <c:v>535</c:v>
                 </c:pt>
                 <c:pt idx="87">
-                  <c:v>535.0</c:v>
+                  <c:v>535</c:v>
                 </c:pt>
                 <c:pt idx="88">
-                  <c:v>535.0</c:v>
+                  <c:v>535</c:v>
                 </c:pt>
                 <c:pt idx="89">
-                  <c:v>535.0</c:v>
+                  <c:v>535</c:v>
                 </c:pt>
                 <c:pt idx="90">
-                  <c:v>535.0</c:v>
+                  <c:v>535</c:v>
                 </c:pt>
                 <c:pt idx="91">
-                  <c:v>535.0</c:v>
+                  <c:v>535</c:v>
                 </c:pt>
                 <c:pt idx="92">
-                  <c:v>535.0</c:v>
+                  <c:v>535</c:v>
                 </c:pt>
                 <c:pt idx="93">
-                  <c:v>535.0</c:v>
+                  <c:v>535</c:v>
                 </c:pt>
                 <c:pt idx="94">
-                  <c:v>535.0</c:v>
+                  <c:v>535</c:v>
                 </c:pt>
                 <c:pt idx="95">
-                  <c:v>535.0</c:v>
+                  <c:v>535</c:v>
                 </c:pt>
                 <c:pt idx="96">
-                  <c:v>535.0</c:v>
+                  <c:v>535</c:v>
                 </c:pt>
                 <c:pt idx="97">
-                  <c:v>535.0</c:v>
+                  <c:v>535</c:v>
                 </c:pt>
                 <c:pt idx="98">
-                  <c:v>535.0</c:v>
+                  <c:v>535</c:v>
                 </c:pt>
                 <c:pt idx="99">
-                  <c:v>535.0</c:v>
+                  <c:v>535</c:v>
                 </c:pt>
                 <c:pt idx="100">
-                  <c:v>535.0</c:v>
+                  <c:v>535</c:v>
                 </c:pt>
                 <c:pt idx="101">
-                  <c:v>535.0</c:v>
+                  <c:v>535</c:v>
                 </c:pt>
               </c:numCache>
             </c:numRef>
@@ -7712,310 +7712,310 @@
                 <c:formatCode>General</c:formatCode>
                 <c:ptCount val="102"/>
                 <c:pt idx="0">
-                  <c:v>5.0</c:v>
+                  <c:v>5</c:v>
                 </c:pt>
                 <c:pt idx="1">
-                  <c:v>5.0</c:v>
+                  <c:v>5</c:v>
                 </c:pt>
                 <c:pt idx="2">
-                  <c:v>3.0</c:v>
+                  <c:v>3</c:v>
                 </c:pt>
                 <c:pt idx="3">
-                  <c:v>4.0</c:v>
+                  <c:v>4</c:v>
                 </c:pt>
                 <c:pt idx="4">
-                  <c:v>10.0</c:v>
+                  <c:v>10</c:v>
                 </c:pt>
                 <c:pt idx="5">
-                  <c:v>4.0</c:v>
+                  <c:v>4</c:v>
                 </c:pt>
                 <c:pt idx="6">
-                  <c:v>4.0</c:v>
+                  <c:v>4</c:v>
                 </c:pt>
                 <c:pt idx="7">
-                  <c:v>4.0</c:v>
+                  <c:v>4</c:v>
                 </c:pt>
                 <c:pt idx="8">
-                  <c:v>4.0</c:v>
+                  <c:v>4</c:v>
                 </c:pt>
                 <c:pt idx="9">
-                  <c:v>3.0</c:v>
+                  <c:v>3</c:v>
                 </c:pt>
                 <c:pt idx="10">
-                  <c:v>12.0</c:v>
+                  <c:v>12</c:v>
                 </c:pt>
                 <c:pt idx="11">
-                  <c:v>3.0</c:v>
+                  <c:v>3</c:v>
                 </c:pt>
                 <c:pt idx="12">
-                  <c:v>3.0</c:v>
+                  <c:v>3</c:v>
                 </c:pt>
                 <c:pt idx="13">
-                  <c:v>3.0</c:v>
+                  <c:v>3</c:v>
                 </c:pt>
                 <c:pt idx="14">
-                  <c:v>42.0</c:v>
+                  <c:v>42</c:v>
                 </c:pt>
                 <c:pt idx="15">
-                  <c:v>26.0</c:v>
+                  <c:v>26</c:v>
                 </c:pt>
                 <c:pt idx="16">
-                  <c:v>5.0</c:v>
+                  <c:v>5</c:v>
                 </c:pt>
                 <c:pt idx="17">
-                  <c:v>4.0</c:v>
+                  <c:v>4</c:v>
                 </c:pt>
                 <c:pt idx="18">
-                  <c:v>4.0</c:v>
+                  <c:v>4</c:v>
                 </c:pt>
                 <c:pt idx="19">
-                  <c:v>3.0</c:v>
+                  <c:v>3</c:v>
                 </c:pt>
                 <c:pt idx="20">
-                  <c:v>3.0</c:v>
+                  <c:v>3</c:v>
                 </c:pt>
                 <c:pt idx="21">
-                  <c:v>3.0</c:v>
+                  <c:v>3</c:v>
                 </c:pt>
                 <c:pt idx="22">
-                  <c:v>4.0</c:v>
+                  <c:v>4</c:v>
                 </c:pt>
                 <c:pt idx="23">
-                  <c:v>7.0</c:v>
+                  <c:v>7</c:v>
                 </c:pt>
                 <c:pt idx="24">
-                  <c:v>6.0</c:v>
+                  <c:v>6</c:v>
                 </c:pt>
                 <c:pt idx="25">
-                  <c:v>55.0</c:v>
+                  <c:v>55</c:v>
                 </c:pt>
                 <c:pt idx="26">
-                  <c:v>25.0</c:v>
+                  <c:v>25</c:v>
                 </c:pt>
                 <c:pt idx="27">
-                  <c:v>6.0</c:v>
+                  <c:v>6</c:v>
                 </c:pt>
                 <c:pt idx="28">
-                  <c:v>5.0</c:v>
+                  <c:v>5</c:v>
                 </c:pt>
                 <c:pt idx="29">
-                  <c:v>3.0</c:v>
+                  <c:v>3</c:v>
                 </c:pt>
                 <c:pt idx="30">
-                  <c:v>3.0</c:v>
+                  <c:v>3</c:v>
                 </c:pt>
                 <c:pt idx="31">
-                  <c:v>3.0</c:v>
+                  <c:v>3</c:v>
                 </c:pt>
                 <c:pt idx="32">
-                  <c:v>3.0</c:v>
+                  <c:v>3</c:v>
                 </c:pt>
                 <c:pt idx="33">
-                  <c:v>2.0</c:v>
+                  <c:v>2</c:v>
                 </c:pt>
                 <c:pt idx="34">
-                  <c:v>3.0</c:v>
+                  <c:v>3</c:v>
                 </c:pt>
                 <c:pt idx="35">
-                  <c:v>4.0</c:v>
+                  <c:v>4</c:v>
                 </c:pt>
                 <c:pt idx="36">
-                  <c:v>3.0</c:v>
+                  <c:v>3</c:v>
                 </c:pt>
                 <c:pt idx="37">
-                  <c:v>3.0</c:v>
+                  <c:v>3</c:v>
                 </c:pt>
                 <c:pt idx="38">
-                  <c:v>3.0</c:v>
+                  <c:v>3</c:v>
                 </c:pt>
                 <c:pt idx="39">
-                  <c:v>3.0</c:v>
+                  <c:v>3</c:v>
                 </c:pt>
                 <c:pt idx="40">
-                  <c:v>4.0</c:v>
+                  <c:v>4</c:v>
                 </c:pt>
                 <c:pt idx="41">
-                  <c:v>3.0</c:v>
+                  <c:v>3</c:v>
                 </c:pt>
                 <c:pt idx="42">
-                  <c:v>3.0</c:v>
+                  <c:v>3</c:v>
                 </c:pt>
                 <c:pt idx="43">
-                  <c:v>3.0</c:v>
+                  <c:v>3</c:v>
                 </c:pt>
                 <c:pt idx="44">
-                  <c:v>4.0</c:v>
+                  <c:v>4</c:v>
                 </c:pt>
                 <c:pt idx="45">
-                  <c:v>3.0</c:v>
+                  <c:v>3</c:v>
                 </c:pt>
                 <c:pt idx="46">
-                  <c:v>4.0</c:v>
+                  <c:v>4</c:v>
                 </c:pt>
                 <c:pt idx="47">
-                  <c:v>3.0</c:v>
+                  <c:v>3</c:v>
                 </c:pt>
                 <c:pt idx="48">
-                  <c:v>3.0</c:v>
+                  <c:v>3</c:v>
                 </c:pt>
                 <c:pt idx="49">
-                  <c:v>3.0</c:v>
+                  <c:v>3</c:v>
                 </c:pt>
                 <c:pt idx="50">
-                  <c:v>3.0</c:v>
+                  <c:v>3</c:v>
                 </c:pt>
                 <c:pt idx="51">
-                  <c:v>4.0</c:v>
+                  <c:v>4</c:v>
                 </c:pt>
                 <c:pt idx="52">
-                  <c:v>76.0</c:v>
+                  <c:v>76</c:v>
                 </c:pt>
                 <c:pt idx="53">
-                  <c:v>93.0</c:v>
+                  <c:v>93</c:v>
                 </c:pt>
                 <c:pt idx="54">
-                  <c:v>62.0</c:v>
+                  <c:v>62</c:v>
                 </c:pt>
                 <c:pt idx="55">
-                  <c:v>123.0</c:v>
+                  <c:v>123</c:v>
                 </c:pt>
                 <c:pt idx="56">
-                  <c:v>106.0</c:v>
+                  <c:v>106</c:v>
                 </c:pt>
                 <c:pt idx="57">
-                  <c:v>120.0</c:v>
+                  <c:v>120</c:v>
                 </c:pt>
                 <c:pt idx="58">
-                  <c:v>63.0</c:v>
+                  <c:v>63</c:v>
                 </c:pt>
                 <c:pt idx="59">
-                  <c:v>86.0</c:v>
+                  <c:v>86</c:v>
                 </c:pt>
                 <c:pt idx="60">
-                  <c:v>78.0</c:v>
+                  <c:v>78</c:v>
                 </c:pt>
                 <c:pt idx="61">
-                  <c:v>126.0</c:v>
+                  <c:v>126</c:v>
                 </c:pt>
                 <c:pt idx="62">
-                  <c:v>63.0</c:v>
+                  <c:v>63</c:v>
                 </c:pt>
                 <c:pt idx="63">
-                  <c:v>63.0</c:v>
+                  <c:v>63</c:v>
                 </c:pt>
                 <c:pt idx="64">
-                  <c:v>69.0</c:v>
+                  <c:v>69</c:v>
                 </c:pt>
                 <c:pt idx="65">
-                  <c:v>76.0</c:v>
+                  <c:v>76</c:v>
                 </c:pt>
                 <c:pt idx="66">
-                  <c:v>64.0</c:v>
+                  <c:v>64</c:v>
                 </c:pt>
                 <c:pt idx="67">
-                  <c:v>61.0</c:v>
+                  <c:v>61</c:v>
                 </c:pt>
                 <c:pt idx="68">
-                  <c:v>72.0</c:v>
+                  <c:v>72</c:v>
                 </c:pt>
                 <c:pt idx="69">
-                  <c:v>72.0</c:v>
+                  <c:v>72</c:v>
                 </c:pt>
                 <c:pt idx="70">
-                  <c:v>61.0</c:v>
+                  <c:v>61</c:v>
                 </c:pt>
                 <c:pt idx="71">
-                  <c:v>63.0</c:v>
+                  <c:v>63</c:v>
                 </c:pt>
                 <c:pt idx="72">
-                  <c:v>61.0</c:v>
+                  <c:v>61</c:v>
                 </c:pt>
                 <c:pt idx="73">
-                  <c:v>62.0</c:v>
+                  <c:v>62</c:v>
                 </c:pt>
                 <c:pt idx="74">
-                  <c:v>75.0</c:v>
+                  <c:v>75</c:v>
                 </c:pt>
                 <c:pt idx="75">
-                  <c:v>91.0</c:v>
+                  <c:v>91</c:v>
                 </c:pt>
                 <c:pt idx="76">
-                  <c:v>72.0</c:v>
+                  <c:v>72</c:v>
                 </c:pt>
                 <c:pt idx="77">
-                  <c:v>72.0</c:v>
+                  <c:v>72</c:v>
                 </c:pt>
                 <c:pt idx="78">
-                  <c:v>66.0</c:v>
+                  <c:v>66</c:v>
                 </c:pt>
                 <c:pt idx="79">
-                  <c:v>63.0</c:v>
+                  <c:v>63</c:v>
                 </c:pt>
                 <c:pt idx="80">
-                  <c:v>69.0</c:v>
+                  <c:v>69</c:v>
                 </c:pt>
                 <c:pt idx="81">
-                  <c:v>62.0</c:v>
+                  <c:v>62</c:v>
                 </c:pt>
                 <c:pt idx="82">
-                  <c:v>63.0</c:v>
+                  <c:v>63</c:v>
                 </c:pt>
                 <c:pt idx="83">
-                  <c:v>64.0</c:v>
+                  <c:v>64</c:v>
                 </c:pt>
                 <c:pt idx="84">
-                  <c:v>99.0</c:v>
+                  <c:v>99</c:v>
                 </c:pt>
                 <c:pt idx="85">
-                  <c:v>67.0</c:v>
+                  <c:v>67</c:v>
                 </c:pt>
                 <c:pt idx="86">
-                  <c:v>70.0</c:v>
+                  <c:v>70</c:v>
                 </c:pt>
                 <c:pt idx="87">
-                  <c:v>64.0</c:v>
+                  <c:v>64</c:v>
                 </c:pt>
                 <c:pt idx="88">
-                  <c:v>73.0</c:v>
+                  <c:v>73</c:v>
                 </c:pt>
                 <c:pt idx="89">
-                  <c:v>81.0</c:v>
+                  <c:v>81</c:v>
                 </c:pt>
                 <c:pt idx="90">
-                  <c:v>65.0</c:v>
+                  <c:v>65</c:v>
                 </c:pt>
                 <c:pt idx="91">
-                  <c:v>60.0</c:v>
+                  <c:v>60</c:v>
                 </c:pt>
                 <c:pt idx="92">
-                  <c:v>100.0</c:v>
+                  <c:v>100</c:v>
                 </c:pt>
                 <c:pt idx="93">
-                  <c:v>82.0</c:v>
+                  <c:v>82</c:v>
                 </c:pt>
                 <c:pt idx="94">
-                  <c:v>73.0</c:v>
+                  <c:v>73</c:v>
                 </c:pt>
                 <c:pt idx="95">
-                  <c:v>61.0</c:v>
+                  <c:v>61</c:v>
                 </c:pt>
                 <c:pt idx="96">
-                  <c:v>61.0</c:v>
+                  <c:v>61</c:v>
                 </c:pt>
                 <c:pt idx="97">
-                  <c:v>97.0</c:v>
+                  <c:v>97</c:v>
                 </c:pt>
                 <c:pt idx="98">
-                  <c:v>64.0</c:v>
+                  <c:v>64</c:v>
                 </c:pt>
                 <c:pt idx="99">
-                  <c:v>88.0</c:v>
+                  <c:v>88</c:v>
                 </c:pt>
                 <c:pt idx="100">
-                  <c:v>76.0</c:v>
+                  <c:v>76</c:v>
                 </c:pt>
                 <c:pt idx="101">
-                  <c:v>72.0</c:v>
+                  <c:v>72</c:v>
                 </c:pt>
               </c:numCache>
             </c:numRef>
@@ -8061,310 +8061,310 @@
                 <c:formatCode>General</c:formatCode>
                 <c:ptCount val="102"/>
                 <c:pt idx="0">
-                  <c:v>248.0</c:v>
+                  <c:v>248</c:v>
                 </c:pt>
                 <c:pt idx="1">
-                  <c:v>267.0</c:v>
+                  <c:v>267</c:v>
                 </c:pt>
                 <c:pt idx="2">
-                  <c:v>267.0</c:v>
+                  <c:v>267</c:v>
                 </c:pt>
                 <c:pt idx="3">
-                  <c:v>267.0</c:v>
+                  <c:v>267</c:v>
                 </c:pt>
                 <c:pt idx="4">
-                  <c:v>254.0</c:v>
+                  <c:v>254</c:v>
                 </c:pt>
                 <c:pt idx="5">
-                  <c:v>267.0</c:v>
+                  <c:v>267</c:v>
                 </c:pt>
                 <c:pt idx="6">
-                  <c:v>267.0</c:v>
+                  <c:v>267</c:v>
                 </c:pt>
                 <c:pt idx="7">
-                  <c:v>267.0</c:v>
+                  <c:v>267</c:v>
                 </c:pt>
                 <c:pt idx="8">
-                  <c:v>267.0</c:v>
+                  <c:v>267</c:v>
                 </c:pt>
                 <c:pt idx="9">
-                  <c:v>267.0</c:v>
+                  <c:v>267</c:v>
                 </c:pt>
                 <c:pt idx="10">
-                  <c:v>267.0</c:v>
+                  <c:v>267</c:v>
                 </c:pt>
                 <c:pt idx="11">
-                  <c:v>267.0</c:v>
+                  <c:v>267</c:v>
                 </c:pt>
                 <c:pt idx="12">
-                  <c:v>267.0</c:v>
+                  <c:v>267</c:v>
                 </c:pt>
                 <c:pt idx="13">
-                  <c:v>267.0</c:v>
+                  <c:v>267</c:v>
                 </c:pt>
                 <c:pt idx="14">
-                  <c:v>267.0</c:v>
+                  <c:v>267</c:v>
                 </c:pt>
                 <c:pt idx="15">
-                  <c:v>267.0</c:v>
+                  <c:v>267</c:v>
                 </c:pt>
                 <c:pt idx="16">
-                  <c:v>267.0</c:v>
+                  <c:v>267</c:v>
                 </c:pt>
                 <c:pt idx="17">
-                  <c:v>267.0</c:v>
+                  <c:v>267</c:v>
                 </c:pt>
                 <c:pt idx="18">
-                  <c:v>267.0</c:v>
+                  <c:v>267</c:v>
                 </c:pt>
                 <c:pt idx="19">
-                  <c:v>267.0</c:v>
+                  <c:v>267</c:v>
                 </c:pt>
                 <c:pt idx="20">
-                  <c:v>267.0</c:v>
+                  <c:v>267</c:v>
                 </c:pt>
                 <c:pt idx="21">
-                  <c:v>267.0</c:v>
+                  <c:v>267</c:v>
                 </c:pt>
                 <c:pt idx="22">
-                  <c:v>267.0</c:v>
+                  <c:v>267</c:v>
                 </c:pt>
                 <c:pt idx="23">
-                  <c:v>267.0</c:v>
+                  <c:v>267</c:v>
                 </c:pt>
                 <c:pt idx="24">
-                  <c:v>267.0</c:v>
+                  <c:v>267</c:v>
                 </c:pt>
                 <c:pt idx="25">
-                  <c:v>267.0</c:v>
+                  <c:v>267</c:v>
                 </c:pt>
                 <c:pt idx="26">
-                  <c:v>267.0</c:v>
+                  <c:v>267</c:v>
                 </c:pt>
                 <c:pt idx="27">
-                  <c:v>267.0</c:v>
+                  <c:v>267</c:v>
                 </c:pt>
                 <c:pt idx="28">
-                  <c:v>267.0</c:v>
+                  <c:v>267</c:v>
                 </c:pt>
                 <c:pt idx="29">
-                  <c:v>267.0</c:v>
+                  <c:v>267</c:v>
                 </c:pt>
                 <c:pt idx="30">
-                  <c:v>267.0</c:v>
+                  <c:v>267</c:v>
                 </c:pt>
                 <c:pt idx="31">
-                  <c:v>267.0</c:v>
+                  <c:v>267</c:v>
                 </c:pt>
                 <c:pt idx="32">
-                  <c:v>267.0</c:v>
+                  <c:v>267</c:v>
                 </c:pt>
                 <c:pt idx="33">
-                  <c:v>267.0</c:v>
+                  <c:v>267</c:v>
                 </c:pt>
                 <c:pt idx="34">
-                  <c:v>267.0</c:v>
+                  <c:v>267</c:v>
                 </c:pt>
                 <c:pt idx="35">
-                  <c:v>267.0</c:v>
+                  <c:v>267</c:v>
                 </c:pt>
                 <c:pt idx="36">
-                  <c:v>267.0</c:v>
+                  <c:v>267</c:v>
                 </c:pt>
                 <c:pt idx="37">
-                  <c:v>267.0</c:v>
+                  <c:v>267</c:v>
                 </c:pt>
                 <c:pt idx="38">
-                  <c:v>267.0</c:v>
+                  <c:v>267</c:v>
                 </c:pt>
                 <c:pt idx="39">
-                  <c:v>267.0</c:v>
+                  <c:v>267</c:v>
                 </c:pt>
                 <c:pt idx="40">
-                  <c:v>267.0</c:v>
+                  <c:v>267</c:v>
                 </c:pt>
                 <c:pt idx="41">
-                  <c:v>267.0</c:v>
+                  <c:v>267</c:v>
                 </c:pt>
                 <c:pt idx="42">
-                  <c:v>267.0</c:v>
+                  <c:v>267</c:v>
                 </c:pt>
                 <c:pt idx="43">
-                  <c:v>267.0</c:v>
+                  <c:v>267</c:v>
                 </c:pt>
                 <c:pt idx="44">
-                  <c:v>267.0</c:v>
+                  <c:v>267</c:v>
                 </c:pt>
                 <c:pt idx="45">
-                  <c:v>267.0</c:v>
+                  <c:v>267</c:v>
                 </c:pt>
                 <c:pt idx="46">
-                  <c:v>267.0</c:v>
+                  <c:v>267</c:v>
                 </c:pt>
                 <c:pt idx="47">
-                  <c:v>267.0</c:v>
+                  <c:v>267</c:v>
                 </c:pt>
                 <c:pt idx="48">
-                  <c:v>267.0</c:v>
+                  <c:v>267</c:v>
                 </c:pt>
                 <c:pt idx="49">
-                  <c:v>267.0</c:v>
+                  <c:v>267</c:v>
                 </c:pt>
                 <c:pt idx="50">
-                  <c:v>267.0</c:v>
+                  <c:v>267</c:v>
                 </c:pt>
                 <c:pt idx="51">
-                  <c:v>267.0</c:v>
+                  <c:v>267</c:v>
                 </c:pt>
                 <c:pt idx="52">
-                  <c:v>535.0</c:v>
+                  <c:v>535</c:v>
                 </c:pt>
                 <c:pt idx="53">
-                  <c:v>535.0</c:v>
+                  <c:v>535</c:v>
                 </c:pt>
                 <c:pt idx="54">
-                  <c:v>535.0</c:v>
+                  <c:v>535</c:v>
                 </c:pt>
                 <c:pt idx="55">
-                  <c:v>535.0</c:v>
+                  <c:v>535</c:v>
                 </c:pt>
                 <c:pt idx="56">
-                  <c:v>535.0</c:v>
+                  <c:v>535</c:v>
                 </c:pt>
                 <c:pt idx="57">
-                  <c:v>535.0</c:v>
+                  <c:v>535</c:v>
                 </c:pt>
                 <c:pt idx="58">
-                  <c:v>535.0</c:v>
+                  <c:v>535</c:v>
                 </c:pt>
                 <c:pt idx="59">
-                  <c:v>535.0</c:v>
+                  <c:v>535</c:v>
                 </c:pt>
                 <c:pt idx="60">
-                  <c:v>535.0</c:v>
+                  <c:v>535</c:v>
                 </c:pt>
                 <c:pt idx="61">
-                  <c:v>535.0</c:v>
+                  <c:v>535</c:v>
                 </c:pt>
                 <c:pt idx="62">
-                  <c:v>535.0</c:v>
+                  <c:v>535</c:v>
                 </c:pt>
                 <c:pt idx="63">
-                  <c:v>535.0</c:v>
+                  <c:v>535</c:v>
                 </c:pt>
                 <c:pt idx="64">
-                  <c:v>535.0</c:v>
+                  <c:v>535</c:v>
                 </c:pt>
                 <c:pt idx="65">
-                  <c:v>535.0</c:v>
+                  <c:v>535</c:v>
                 </c:pt>
                 <c:pt idx="66">
-                  <c:v>535.0</c:v>
+                  <c:v>535</c:v>
                 </c:pt>
                 <c:pt idx="67">
-                  <c:v>535.0</c:v>
+                  <c:v>535</c:v>
                 </c:pt>
                 <c:pt idx="68">
-                  <c:v>535.0</c:v>
+                  <c:v>535</c:v>
                 </c:pt>
                 <c:pt idx="69">
-                  <c:v>535.0</c:v>
+                  <c:v>535</c:v>
                 </c:pt>
                 <c:pt idx="70">
-                  <c:v>535.0</c:v>
+                  <c:v>535</c:v>
                 </c:pt>
                 <c:pt idx="71">
-                  <c:v>535.0</c:v>
+                  <c:v>535</c:v>
                 </c:pt>
                 <c:pt idx="72">
-                  <c:v>535.0</c:v>
+                  <c:v>535</c:v>
                 </c:pt>
                 <c:pt idx="73">
-                  <c:v>535.0</c:v>
+                  <c:v>535</c:v>
                 </c:pt>
                 <c:pt idx="74">
-                  <c:v>535.0</c:v>
+                  <c:v>535</c:v>
                 </c:pt>
                 <c:pt idx="75">
-                  <c:v>535.0</c:v>
+                  <c:v>535</c:v>
                 </c:pt>
                 <c:pt idx="76">
-                  <c:v>535.0</c:v>
+                  <c:v>535</c:v>
                 </c:pt>
                 <c:pt idx="77">
-                  <c:v>535.0</c:v>
+                  <c:v>535</c:v>
                 </c:pt>
                 <c:pt idx="78">
-                  <c:v>535.0</c:v>
+                  <c:v>535</c:v>
                 </c:pt>
                 <c:pt idx="79">
-                  <c:v>535.0</c:v>
+                  <c:v>535</c:v>
                 </c:pt>
                 <c:pt idx="80">
-                  <c:v>535.0</c:v>
+                  <c:v>535</c:v>
                 </c:pt>
                 <c:pt idx="81">
-                  <c:v>535.0</c:v>
+                  <c:v>535</c:v>
                 </c:pt>
                 <c:pt idx="82">
-                  <c:v>535.0</c:v>
+                  <c:v>535</c:v>
                 </c:pt>
                 <c:pt idx="83">
-                  <c:v>535.0</c:v>
+                  <c:v>535</c:v>
                 </c:pt>
                 <c:pt idx="84">
-                  <c:v>523.0</c:v>
+                  <c:v>523</c:v>
                 </c:pt>
                 <c:pt idx="85">
-                  <c:v>535.0</c:v>
+                  <c:v>535</c:v>
                 </c:pt>
                 <c:pt idx="86">
-                  <c:v>535.0</c:v>
+                  <c:v>535</c:v>
                 </c:pt>
                 <c:pt idx="87">
-                  <c:v>535.0</c:v>
+                  <c:v>535</c:v>
                 </c:pt>
                 <c:pt idx="88">
-                  <c:v>535.0</c:v>
+                  <c:v>535</c:v>
                 </c:pt>
                 <c:pt idx="89">
-                  <c:v>535.0</c:v>
+                  <c:v>535</c:v>
                 </c:pt>
                 <c:pt idx="90">
-                  <c:v>535.0</c:v>
+                  <c:v>535</c:v>
                 </c:pt>
                 <c:pt idx="91">
-                  <c:v>535.0</c:v>
+                  <c:v>535</c:v>
                 </c:pt>
                 <c:pt idx="92">
-                  <c:v>535.0</c:v>
+                  <c:v>535</c:v>
                 </c:pt>
                 <c:pt idx="93">
-                  <c:v>535.0</c:v>
+                  <c:v>535</c:v>
                 </c:pt>
                 <c:pt idx="94">
-                  <c:v>535.0</c:v>
+                  <c:v>535</c:v>
                 </c:pt>
                 <c:pt idx="95">
-                  <c:v>535.0</c:v>
+                  <c:v>535</c:v>
                 </c:pt>
                 <c:pt idx="96">
-                  <c:v>535.0</c:v>
+                  <c:v>535</c:v>
                 </c:pt>
                 <c:pt idx="97">
-                  <c:v>535.0</c:v>
+                  <c:v>535</c:v>
                 </c:pt>
                 <c:pt idx="98">
-                  <c:v>535.0</c:v>
+                  <c:v>535</c:v>
                 </c:pt>
                 <c:pt idx="99">
-                  <c:v>535.0</c:v>
+                  <c:v>535</c:v>
                 </c:pt>
                 <c:pt idx="100">
-                  <c:v>535.0</c:v>
+                  <c:v>535</c:v>
                 </c:pt>
                 <c:pt idx="101">
-                  <c:v>535.0</c:v>
+                  <c:v>535</c:v>
                 </c:pt>
               </c:numCache>
             </c:numRef>
@@ -8380,11 +8380,11 @@
           <c:showBubbleSize val="0"/>
         </c:dLbls>
         <c:smooth val="0"/>
-        <c:axId val="-1957282944"/>
-        <c:axId val="-1965533936"/>
+        <c:axId val="232059056"/>
+        <c:axId val="232059448"/>
       </c:lineChart>
       <c:catAx>
-        <c:axId val="-1957282944"/>
+        <c:axId val="232059056"/>
         <c:scaling>
           <c:orientation val="minMax"/>
         </c:scaling>
@@ -8444,7 +8444,7 @@
             <a:endParaRPr lang="en-US"/>
           </a:p>
         </c:txPr>
-        <c:crossAx val="-1965533936"/>
+        <c:crossAx val="232059448"/>
         <c:crosses val="autoZero"/>
         <c:auto val="1"/>
         <c:lblAlgn val="ctr"/>
@@ -8452,7 +8452,7 @@
         <c:noMultiLvlLbl val="0"/>
       </c:catAx>
       <c:valAx>
-        <c:axId val="-1965533936"/>
+        <c:axId val="232059448"/>
         <c:scaling>
           <c:orientation val="minMax"/>
         </c:scaling>
@@ -8513,7 +8513,7 @@
             <a:endParaRPr lang="en-US"/>
           </a:p>
         </c:txPr>
-        <c:crossAx val="-1957282944"/>
+        <c:crossAx val="232059056"/>
         <c:crosses val="autoZero"/>
         <c:crossBetween val="between"/>
       </c:valAx>

</xml_diff>